<commit_message>
formatting and current date added
</commit_message>
<xml_diff>
--- a/backend/reports/docx/Tab_49_rpt_PF_NetRecoveries.docx
+++ b/backend/reports/docx/Tab_49_rpt_PF_NetRecoveries.docx
@@ -1,6 +1,6 @@
 
 <file path=word/document.xml><?xml version="1.0" encoding="utf-8"?>
-<w:document xmlns:wpc="http://schemas.microsoft.com/office/word/2010/wordprocessingCanvas" xmlns:cx="http://schemas.microsoft.com/office/drawing/2014/chartex" xmlns:cx1="http://schemas.microsoft.com/office/drawing/2015/9/8/chartex" xmlns:cx2="http://schemas.microsoft.com/office/drawing/2015/10/21/chartex" xmlns:cx3="http://schemas.microsoft.com/office/drawing/2016/5/9/chartex" xmlns:cx4="http://schemas.microsoft.com/office/drawing/2016/5/10/chartex" xmlns:cx5="http://schemas.microsoft.com/office/drawing/2016/5/11/chartex" xmlns:cx6="http://schemas.microsoft.com/office/drawing/2016/5/12/chartex" xmlns:cx7="http://schemas.microsoft.com/office/drawing/2016/5/13/chartex" xmlns:cx8="http://schemas.microsoft.com/office/drawing/2016/5/14/chartex" xmlns:mc="http://schemas.openxmlformats.org/markup-compatibility/2006" xmlns:aink="http://schemas.microsoft.com/office/drawing/2016/ink" xmlns:am3d="http://schemas.microsoft.com/office/drawing/2017/model3d" xmlns:o="urn:schemas-microsoft-com:office:office" xmlns:oel="http://schemas.microsoft.com/office/2019/extlst" xmlns:r="http://schemas.openxmlformats.org/officeDocument/2006/relationships" xmlns:m="http://schemas.openxmlformats.org/officeDocument/2006/math" xmlns:v="urn:schemas-microsoft-com:vml" xmlns:wp14="http://schemas.microsoft.com/office/word/2010/wordprocessingDrawing" xmlns:wp="http://schemas.openxmlformats.org/drawingml/2006/wordprocessingDrawing" xmlns:w10="urn:schemas-microsoft-com:office:word" xmlns:w="http://schemas.openxmlformats.org/wordprocessingml/2006/main" xmlns:w14="http://schemas.microsoft.com/office/word/2010/wordml" xmlns:w15="http://schemas.microsoft.com/office/word/2012/wordml" xmlns:w16cex="http://schemas.microsoft.com/office/word/2018/wordml/cex" xmlns:w16cid="http://schemas.microsoft.com/office/word/2016/wordml/cid" xmlns:w16="http://schemas.microsoft.com/office/word/2018/wordml" xmlns:w16sdtdh="http://schemas.microsoft.com/office/word/2020/wordml/sdtdatahash" xmlns:w16se="http://schemas.microsoft.com/office/word/2015/wordml/symex" xmlns:wpg="http://schemas.microsoft.com/office/word/2010/wordprocessingGroup" xmlns:wpi="http://schemas.microsoft.com/office/word/2010/wordprocessingInk" xmlns:wne="http://schemas.microsoft.com/office/word/2006/wordml" xmlns:wps="http://schemas.microsoft.com/office/word/2010/wordprocessingShape" mc:Ignorable="w14 w15 w16se w16cid w16 w16cex w16sdtdh wp14">
+<w:document xmlns:wpc="http://schemas.microsoft.com/office/word/2010/wordprocessingCanvas" xmlns:cx="http://schemas.microsoft.com/office/drawing/2014/chartex" xmlns:cx1="http://schemas.microsoft.com/office/drawing/2015/9/8/chartex" xmlns:cx2="http://schemas.microsoft.com/office/drawing/2015/10/21/chartex" xmlns:cx3="http://schemas.microsoft.com/office/drawing/2016/5/9/chartex" xmlns:cx4="http://schemas.microsoft.com/office/drawing/2016/5/10/chartex" xmlns:cx5="http://schemas.microsoft.com/office/drawing/2016/5/11/chartex" xmlns:cx6="http://schemas.microsoft.com/office/drawing/2016/5/12/chartex" xmlns:cx7="http://schemas.microsoft.com/office/drawing/2016/5/13/chartex" xmlns:cx8="http://schemas.microsoft.com/office/drawing/2016/5/14/chartex" xmlns:mc="http://schemas.openxmlformats.org/markup-compatibility/2006" xmlns:aink="http://schemas.microsoft.com/office/drawing/2016/ink" xmlns:am3d="http://schemas.microsoft.com/office/drawing/2017/model3d" xmlns:o="urn:schemas-microsoft-com:office:office" xmlns:oel="http://schemas.microsoft.com/office/2019/extlst" xmlns:r="http://schemas.openxmlformats.org/officeDocument/2006/relationships" xmlns:m="http://schemas.openxmlformats.org/officeDocument/2006/math" xmlns:v="urn:schemas-microsoft-com:vml" xmlns:wp14="http://schemas.microsoft.com/office/word/2010/wordprocessingDrawing" xmlns:wp="http://schemas.openxmlformats.org/drawingml/2006/wordprocessingDrawing" xmlns:w10="urn:schemas-microsoft-com:office:word" xmlns:w="http://schemas.openxmlformats.org/wordprocessingml/2006/main" xmlns:w14="http://schemas.microsoft.com/office/word/2010/wordml" xmlns:w15="http://schemas.microsoft.com/office/word/2012/wordml" xmlns:w16cex="http://schemas.microsoft.com/office/word/2018/wordml/cex" xmlns:w16cid="http://schemas.microsoft.com/office/word/2016/wordml/cid" xmlns:w16="http://schemas.microsoft.com/office/word/2018/wordml" xmlns:w16du="http://schemas.microsoft.com/office/word/2023/wordml/word16du" xmlns:w16sdtdh="http://schemas.microsoft.com/office/word/2020/wordml/sdtdatahash" xmlns:w16se="http://schemas.microsoft.com/office/word/2015/wordml/symex" xmlns:wpg="http://schemas.microsoft.com/office/word/2010/wordprocessingGroup" xmlns:wpi="http://schemas.microsoft.com/office/word/2010/wordprocessingInk" xmlns:wne="http://schemas.microsoft.com/office/word/2006/wordml" xmlns:wps="http://schemas.microsoft.com/office/word/2010/wordprocessingShape" mc:Ignorable="w14 w15 w16se w16cid w16 w16cex w16sdtdh w16du wp14">
   <w:body>
     <w:tbl>
       <w:tblPr>
@@ -44,6 +44,7 @@
               <w:jc w:val="left"/>
               <w:rPr>
                 <w:rFonts w:ascii="BC Sans" w:hAnsi="BC Sans"/>
+                <w:color w:val="7F7F7F" w:themeColor="text1" w:themeTint="80"/>
                 <w:sz w:val="18"/>
               </w:rPr>
             </w:pPr>
@@ -51,6 +52,7 @@
               <w:rPr>
                 <w:rFonts w:ascii="BC Sans" w:hAnsi="BC Sans"/>
                 <w:noProof/>
+                <w:color w:val="7F7F7F" w:themeColor="text1" w:themeTint="80"/>
               </w:rPr>
               <w:drawing>
                 <wp:inline distT="0" distB="0" distL="0" distR="0" wp14:anchorId="2AB2217A" wp14:editId="0643E002">
@@ -114,7 +116,7 @@
               <w:rPr>
                 <w:rFonts w:ascii="BC Sans" w:hAnsi="BC Sans"/>
                 <w:b/>
-                <w:color w:val="7E7E7E"/>
+                <w:color w:val="7F7F7F" w:themeColor="text1" w:themeTint="80"/>
                 <w:sz w:val="40"/>
               </w:rPr>
             </w:pPr>
@@ -122,6 +124,7 @@
               <w:rPr>
                 <w:rFonts w:ascii="BC Sans" w:hAnsi="BC Sans"/>
                 <w:b/>
+                <w:color w:val="7F7F7F" w:themeColor="text1" w:themeTint="80"/>
                 <w:sz w:val="40"/>
               </w:rPr>
               <w:t>GDX Project Net Recoveries</w:t>
@@ -130,24 +133,118 @@
               <w:rPr>
                 <w:rFonts w:ascii="BC Sans" w:hAnsi="BC Sans"/>
                 <w:b/>
+                <w:color w:val="7F7F7F" w:themeColor="text1" w:themeTint="80"/>
                 <w:sz w:val="40"/>
               </w:rPr>
-              <w:t xml:space="preserve"> for Fiscal Year</w:t>
+              <w:t xml:space="preserve"> </w:t>
             </w:r>
             <w:r>
               <w:rPr>
                 <w:rFonts w:ascii="BC Sans" w:hAnsi="BC Sans"/>
                 <w:b/>
+                <w:color w:val="7F7F7F" w:themeColor="text1" w:themeTint="80"/>
                 <w:sz w:val="40"/>
               </w:rPr>
+              <w:t xml:space="preserve">Report as of </w:t>
+            </w:r>
+            <w:r>
+              <w:rPr>
+                <w:rFonts w:ascii="BC Sans" w:hAnsi="BC Sans"/>
+                <w:b/>
+                <w:color w:val="7F7F7F" w:themeColor="text1" w:themeTint="80"/>
+                <w:sz w:val="36"/>
+                <w:szCs w:val="36"/>
+              </w:rPr>
+              <w:t>{</w:t>
+            </w:r>
+            <w:proofErr w:type="spellStart"/>
+            <w:proofErr w:type="gramStart"/>
+            <w:r>
+              <w:rPr>
+                <w:rFonts w:ascii="BC Sans" w:hAnsi="BC Sans"/>
+                <w:b/>
+                <w:color w:val="7F7F7F" w:themeColor="text1" w:themeTint="80"/>
+                <w:sz w:val="36"/>
+                <w:szCs w:val="36"/>
+              </w:rPr>
+              <w:t>d</w:t>
+            </w:r>
+            <w:r>
+              <w:rPr>
+                <w:rFonts w:ascii="BC Sans" w:hAnsi="BC Sans"/>
+                <w:b/>
+                <w:color w:val="7F7F7F" w:themeColor="text1" w:themeTint="80"/>
+                <w:sz w:val="36"/>
+                <w:szCs w:val="36"/>
+              </w:rPr>
+              <w:t>.date</w:t>
+            </w:r>
+            <w:proofErr w:type="spellEnd"/>
+            <w:proofErr w:type="gramEnd"/>
+            <w:r>
+              <w:rPr>
+                <w:rFonts w:ascii="BC Sans" w:hAnsi="BC Sans"/>
+                <w:b/>
+                <w:color w:val="7F7F7F" w:themeColor="text1" w:themeTint="80"/>
+                <w:sz w:val="36"/>
+                <w:szCs w:val="36"/>
+              </w:rPr>
+              <w:t xml:space="preserve">} </w:t>
+            </w:r>
+          </w:p>
+          <w:p>
+            <w:pPr>
+              <w:pStyle w:val="TableParagraph"/>
+              <w:spacing w:before="10"/>
+              <w:ind w:right="-68"/>
+              <w:jc w:val="left"/>
+              <w:rPr>
+                <w:rFonts w:ascii="BC Sans" w:hAnsi="BC Sans"/>
+                <w:b/>
+                <w:color w:val="7F7F7F" w:themeColor="text1" w:themeTint="80"/>
+                <w:sz w:val="20"/>
+                <w:szCs w:val="20"/>
+              </w:rPr>
+            </w:pPr>
+            <w:r>
+              <w:rPr>
+                <w:rFonts w:ascii="BC Sans" w:hAnsi="BC Sans"/>
+                <w:b/>
+                <w:color w:val="7F7F7F" w:themeColor="text1" w:themeTint="80"/>
+                <w:sz w:val="20"/>
+                <w:szCs w:val="20"/>
+              </w:rPr>
+              <w:t>Fiscal Year</w:t>
+            </w:r>
+            <w:r>
+              <w:rPr>
+                <w:rFonts w:ascii="BC Sans" w:hAnsi="BC Sans"/>
+                <w:b/>
+                <w:color w:val="7F7F7F" w:themeColor="text1" w:themeTint="80"/>
+                <w:sz w:val="20"/>
+                <w:szCs w:val="20"/>
+              </w:rPr>
+              <w:t>:</w:t>
+            </w:r>
+            <w:r>
+              <w:rPr>
+                <w:rFonts w:ascii="BC Sans" w:hAnsi="BC Sans"/>
+                <w:b/>
+                <w:color w:val="7F7F7F" w:themeColor="text1" w:themeTint="80"/>
+                <w:sz w:val="20"/>
+                <w:szCs w:val="20"/>
+              </w:rPr>
               <w:t xml:space="preserve"> {</w:t>
             </w:r>
             <w:proofErr w:type="spellStart"/>
+            <w:proofErr w:type="gramStart"/>
             <w:r>
               <w:rPr>
                 <w:rFonts w:ascii="BC Sans" w:hAnsi="BC Sans"/>
                 <w:b/>
-                <w:sz w:val="40"/>
+                <w:color w:val="7F7F7F" w:themeColor="text1" w:themeTint="80"/>
+                <w:sz w:val="20"/>
+                <w:szCs w:val="20"/>
               </w:rPr>
               <w:t>d</w:t>
             </w:r>
@@ -155,7 +252,9 @@
               <w:rPr>
                 <w:rFonts w:ascii="BC Sans" w:hAnsi="BC Sans"/>
                 <w:b/>
-                <w:sz w:val="40"/>
+                <w:color w:val="7F7F7F" w:themeColor="text1" w:themeTint="80"/>
+                <w:sz w:val="20"/>
+                <w:szCs w:val="20"/>
               </w:rPr>
               <w:t>.</w:t>
             </w:r>
@@ -163,18 +262,98 @@
               <w:rPr>
                 <w:rFonts w:ascii="BC Sans" w:hAnsi="BC Sans"/>
                 <w:b/>
-                <w:sz w:val="40"/>
+                <w:color w:val="7F7F7F" w:themeColor="text1" w:themeTint="80"/>
+                <w:sz w:val="20"/>
+                <w:szCs w:val="20"/>
               </w:rPr>
               <w:t>fiscal</w:t>
             </w:r>
             <w:proofErr w:type="spellEnd"/>
+            <w:proofErr w:type="gramEnd"/>
             <w:r>
               <w:rPr>
                 <w:rFonts w:ascii="BC Sans" w:hAnsi="BC Sans"/>
                 <w:b/>
-                <w:sz w:val="40"/>
+                <w:color w:val="7F7F7F" w:themeColor="text1" w:themeTint="80"/>
+                <w:sz w:val="20"/>
+                <w:szCs w:val="20"/>
               </w:rPr>
               <w:t>}</w:t>
+            </w:r>
+            <w:r>
+              <w:rPr>
+                <w:rFonts w:ascii="BC Sans" w:hAnsi="BC Sans"/>
+                <w:b/>
+                <w:color w:val="7F7F7F" w:themeColor="text1" w:themeTint="80"/>
+                <w:sz w:val="20"/>
+                <w:szCs w:val="20"/>
+              </w:rPr>
+              <w:t>, Portfolio</w:t>
+            </w:r>
+            <w:r>
+              <w:rPr>
+                <w:rFonts w:ascii="BC Sans" w:hAnsi="BC Sans"/>
+                <w:b/>
+                <w:color w:val="7F7F7F" w:themeColor="text1" w:themeTint="80"/>
+                <w:sz w:val="20"/>
+                <w:szCs w:val="20"/>
+              </w:rPr>
+              <w:t>(s)</w:t>
+            </w:r>
+            <w:r>
+              <w:rPr>
+                <w:rFonts w:ascii="BC Sans" w:hAnsi="BC Sans"/>
+                <w:b/>
+                <w:color w:val="7F7F7F" w:themeColor="text1" w:themeTint="80"/>
+                <w:sz w:val="20"/>
+                <w:szCs w:val="20"/>
+              </w:rPr>
+              <w:t xml:space="preserve">: </w:t>
+            </w:r>
+            <w:r>
+              <w:rPr>
+                <w:rFonts w:ascii="BC Sans" w:hAnsi="BC Sans" w:cstheme="minorHAnsi"/>
+                <w:b/>
+                <w:bCs/>
+                <w:color w:val="7F7F7F" w:themeColor="text1" w:themeTint="80"/>
+                <w:sz w:val="17"/>
+                <w:szCs w:val="17"/>
+              </w:rPr>
+              <w:t>{$</w:t>
+            </w:r>
+            <w:proofErr w:type="spellStart"/>
+            <w:r>
+              <w:rPr>
+                <w:rFonts w:ascii="BC Sans" w:hAnsi="BC Sans" w:cstheme="minorHAnsi"/>
+                <w:b/>
+                <w:bCs/>
+                <w:color w:val="7F7F7F" w:themeColor="text1" w:themeTint="80"/>
+                <w:sz w:val="17"/>
+                <w:szCs w:val="17"/>
+              </w:rPr>
+              <w:t>r.portfolio_name</w:t>
+            </w:r>
+            <w:proofErr w:type="spellEnd"/>
+            <w:r>
+              <w:rPr>
+                <w:rFonts w:ascii="BC Sans" w:hAnsi="BC Sans" w:cstheme="minorHAnsi"/>
+                <w:b/>
+                <w:bCs/>
+                <w:color w:val="7F7F7F" w:themeColor="text1" w:themeTint="80"/>
+                <w:sz w:val="17"/>
+                <w:szCs w:val="17"/>
+              </w:rPr>
+              <w:t>}</w:t>
+            </w:r>
+            <w:r>
+              <w:rPr>
+                <w:rFonts w:ascii="BC Sans" w:hAnsi="BC Sans"/>
+                <w:b/>
+                <w:color w:val="7F7F7F" w:themeColor="text1" w:themeTint="80"/>
+                <w:sz w:val="20"/>
+                <w:szCs w:val="20"/>
+              </w:rPr>
+              <w:t>;</w:t>
             </w:r>
           </w:p>
         </w:tc>
@@ -201,6 +380,7 @@
               <w:rPr>
                 <w:rFonts w:ascii="BC Sans" w:hAnsi="BC Sans" w:cstheme="minorHAnsi"/>
                 <w:b/>
+                <w:color w:val="7F7F7F" w:themeColor="text1" w:themeTint="80"/>
                 <w:sz w:val="18"/>
                 <w:szCs w:val="18"/>
               </w:rPr>
@@ -225,14 +405,16 @@
               <w:rPr>
                 <w:rFonts w:ascii="BC Sans" w:hAnsi="BC Sans" w:cstheme="minorHAnsi"/>
                 <w:b/>
-                <w:sz w:val="18"/>
-                <w:szCs w:val="18"/>
-              </w:rPr>
-            </w:pPr>
-            <w:r>
-              <w:rPr>
-                <w:rFonts w:ascii="BC Sans" w:hAnsi="BC Sans" w:cstheme="minorHAnsi"/>
-                <w:b/>
+                <w:color w:val="7F7F7F" w:themeColor="text1" w:themeTint="80"/>
+                <w:sz w:val="18"/>
+                <w:szCs w:val="18"/>
+              </w:rPr>
+            </w:pPr>
+            <w:r>
+              <w:rPr>
+                <w:rFonts w:ascii="BC Sans" w:hAnsi="BC Sans" w:cstheme="minorHAnsi"/>
+                <w:b/>
+                <w:color w:val="7F7F7F" w:themeColor="text1" w:themeTint="80"/>
                 <w:sz w:val="18"/>
                 <w:szCs w:val="18"/>
               </w:rPr>
@@ -243,6 +425,7 @@
               <w:rPr>
                 <w:rFonts w:ascii="BC Sans" w:hAnsi="BC Sans" w:cstheme="minorHAnsi"/>
                 <w:b/>
+                <w:color w:val="7F7F7F" w:themeColor="text1" w:themeTint="80"/>
                 <w:sz w:val="18"/>
                 <w:szCs w:val="18"/>
               </w:rPr>
@@ -253,6 +436,7 @@
               <w:rPr>
                 <w:rFonts w:ascii="BC Sans" w:hAnsi="BC Sans" w:cstheme="minorHAnsi"/>
                 <w:b/>
+                <w:color w:val="7F7F7F" w:themeColor="text1" w:themeTint="80"/>
                 <w:sz w:val="18"/>
                 <w:szCs w:val="18"/>
               </w:rPr>
@@ -277,14 +461,16 @@
               <w:rPr>
                 <w:rFonts w:ascii="BC Sans" w:hAnsi="BC Sans" w:cstheme="minorHAnsi"/>
                 <w:b/>
-                <w:sz w:val="18"/>
-                <w:szCs w:val="18"/>
-              </w:rPr>
-            </w:pPr>
-            <w:r>
-              <w:rPr>
-                <w:rFonts w:ascii="BC Sans" w:hAnsi="BC Sans" w:cstheme="minorHAnsi"/>
-                <w:b/>
+                <w:color w:val="7F7F7F" w:themeColor="text1" w:themeTint="80"/>
+                <w:sz w:val="18"/>
+                <w:szCs w:val="18"/>
+              </w:rPr>
+            </w:pPr>
+            <w:r>
+              <w:rPr>
+                <w:rFonts w:ascii="BC Sans" w:hAnsi="BC Sans" w:cstheme="minorHAnsi"/>
+                <w:b/>
+                <w:color w:val="7F7F7F" w:themeColor="text1" w:themeTint="80"/>
                 <w:sz w:val="18"/>
                 <w:szCs w:val="18"/>
               </w:rPr>
@@ -310,14 +496,16 @@
               <w:rPr>
                 <w:rFonts w:ascii="BC Sans" w:hAnsi="BC Sans" w:cstheme="minorHAnsi"/>
                 <w:b/>
-                <w:sz w:val="18"/>
-                <w:szCs w:val="18"/>
-              </w:rPr>
-            </w:pPr>
-            <w:r>
-              <w:rPr>
-                <w:rFonts w:ascii="BC Sans" w:hAnsi="BC Sans" w:cstheme="minorHAnsi"/>
-                <w:b/>
+                <w:color w:val="7F7F7F" w:themeColor="text1" w:themeTint="80"/>
+                <w:sz w:val="18"/>
+                <w:szCs w:val="18"/>
+              </w:rPr>
+            </w:pPr>
+            <w:r>
+              <w:rPr>
+                <w:rFonts w:ascii="BC Sans" w:hAnsi="BC Sans" w:cstheme="minorHAnsi"/>
+                <w:b/>
+                <w:color w:val="7F7F7F" w:themeColor="text1" w:themeTint="80"/>
                 <w:sz w:val="18"/>
                 <w:szCs w:val="18"/>
               </w:rPr>
@@ -342,14 +530,16 @@
               <w:rPr>
                 <w:rFonts w:ascii="BC Sans" w:hAnsi="BC Sans" w:cstheme="minorHAnsi"/>
                 <w:b/>
-                <w:sz w:val="18"/>
-                <w:szCs w:val="18"/>
-              </w:rPr>
-            </w:pPr>
-            <w:r>
-              <w:rPr>
-                <w:rFonts w:ascii="BC Sans" w:hAnsi="BC Sans" w:cstheme="minorHAnsi"/>
-                <w:b/>
+                <w:color w:val="7F7F7F" w:themeColor="text1" w:themeTint="80"/>
+                <w:sz w:val="18"/>
+                <w:szCs w:val="18"/>
+              </w:rPr>
+            </w:pPr>
+            <w:r>
+              <w:rPr>
+                <w:rFonts w:ascii="BC Sans" w:hAnsi="BC Sans" w:cstheme="minorHAnsi"/>
+                <w:b/>
+                <w:color w:val="7F7F7F" w:themeColor="text1" w:themeTint="80"/>
                 <w:sz w:val="18"/>
                 <w:szCs w:val="18"/>
               </w:rPr>
@@ -375,14 +565,16 @@
               <w:rPr>
                 <w:rFonts w:ascii="BC Sans" w:hAnsi="BC Sans" w:cstheme="minorHAnsi"/>
                 <w:b/>
-                <w:sz w:val="18"/>
-                <w:szCs w:val="18"/>
-              </w:rPr>
-            </w:pPr>
-            <w:r>
-              <w:rPr>
-                <w:rFonts w:ascii="BC Sans" w:hAnsi="BC Sans" w:cstheme="minorHAnsi"/>
-                <w:b/>
+                <w:color w:val="7F7F7F" w:themeColor="text1" w:themeTint="80"/>
+                <w:sz w:val="18"/>
+                <w:szCs w:val="18"/>
+              </w:rPr>
+            </w:pPr>
+            <w:r>
+              <w:rPr>
+                <w:rFonts w:ascii="BC Sans" w:hAnsi="BC Sans" w:cstheme="minorHAnsi"/>
+                <w:b/>
+                <w:color w:val="7F7F7F" w:themeColor="text1" w:themeTint="80"/>
                 <w:sz w:val="18"/>
                 <w:szCs w:val="18"/>
               </w:rPr>
@@ -411,17 +603,22 @@
               <w:pStyle w:val="BodyText"/>
               <w:spacing w:before="56"/>
               <w:ind w:right="-367"/>
-              <w:rPr>
-                <w:rFonts w:ascii="BC Sans" w:hAnsi="BC Sans" w:cstheme="minorHAnsi"/>
-                <w:color w:val="000000" w:themeColor="text1"/>
-                <w:sz w:val="17"/>
-                <w:szCs w:val="17"/>
-              </w:rPr>
-            </w:pPr>
-            <w:r>
-              <w:rPr>
-                <w:rFonts w:ascii="BC Sans" w:hAnsi="BC Sans" w:cstheme="minorHAnsi"/>
-                <w:color w:val="000000" w:themeColor="text1"/>
+              <w:jc w:val="both"/>
+              <w:rPr>
+                <w:rFonts w:ascii="BC Sans" w:hAnsi="BC Sans" w:cstheme="minorHAnsi"/>
+                <w:b/>
+                <w:bCs/>
+                <w:color w:val="7F7F7F" w:themeColor="text1" w:themeTint="80"/>
+                <w:sz w:val="17"/>
+                <w:szCs w:val="17"/>
+              </w:rPr>
+            </w:pPr>
+            <w:r>
+              <w:rPr>
+                <w:rFonts w:ascii="BC Sans" w:hAnsi="BC Sans" w:cstheme="minorHAnsi"/>
+                <w:b/>
+                <w:bCs/>
+                <w:color w:val="7F7F7F" w:themeColor="text1" w:themeTint="80"/>
                 <w:sz w:val="17"/>
                 <w:szCs w:val="17"/>
               </w:rPr>
@@ -432,7 +629,9 @@
             <w:r>
               <w:rPr>
                 <w:rFonts w:ascii="BC Sans" w:hAnsi="BC Sans" w:cstheme="minorHAnsi"/>
-                <w:color w:val="000000" w:themeColor="text1"/>
+                <w:b/>
+                <w:bCs/>
+                <w:color w:val="7F7F7F" w:themeColor="text1" w:themeTint="80"/>
                 <w:sz w:val="17"/>
                 <w:szCs w:val="17"/>
               </w:rPr>
@@ -442,7 +641,9 @@
             <w:r>
               <w:rPr>
                 <w:rFonts w:ascii="BC Sans" w:hAnsi="BC Sans" w:cstheme="minorHAnsi"/>
-                <w:color w:val="000000" w:themeColor="text1"/>
+                <w:b/>
+                <w:bCs/>
+                <w:color w:val="7F7F7F" w:themeColor="text1" w:themeTint="80"/>
                 <w:sz w:val="17"/>
                 <w:szCs w:val="17"/>
               </w:rPr>
@@ -452,7 +653,9 @@
             <w:r>
               <w:rPr>
                 <w:rFonts w:ascii="BC Sans" w:hAnsi="BC Sans" w:cstheme="minorHAnsi"/>
-                <w:color w:val="000000" w:themeColor="text1"/>
+                <w:b/>
+                <w:bCs/>
+                <w:color w:val="7F7F7F" w:themeColor="text1" w:themeTint="80"/>
                 <w:sz w:val="17"/>
                 <w:szCs w:val="17"/>
               </w:rPr>
@@ -482,15 +685,15 @@
               <w:jc w:val="left"/>
               <w:rPr>
                 <w:rFonts w:ascii="BC Sans" w:hAnsi="BC Sans" w:cstheme="minorHAnsi"/>
-                <w:color w:val="000000" w:themeColor="text1"/>
-                <w:sz w:val="17"/>
-                <w:szCs w:val="17"/>
-              </w:rPr>
-            </w:pPr>
-            <w:r>
-              <w:rPr>
-                <w:rFonts w:ascii="BC Sans" w:hAnsi="BC Sans" w:cstheme="minorHAnsi"/>
-                <w:color w:val="000000" w:themeColor="text1"/>
+                <w:color w:val="7F7F7F" w:themeColor="text1" w:themeTint="80"/>
+                <w:sz w:val="17"/>
+                <w:szCs w:val="17"/>
+              </w:rPr>
+            </w:pPr>
+            <w:r>
+              <w:rPr>
+                <w:rFonts w:ascii="BC Sans" w:hAnsi="BC Sans" w:cstheme="minorHAnsi"/>
+                <w:color w:val="7F7F7F" w:themeColor="text1" w:themeTint="80"/>
                 <w:sz w:val="17"/>
                 <w:szCs w:val="17"/>
               </w:rPr>
@@ -501,7 +704,7 @@
             <w:r>
               <w:rPr>
                 <w:rFonts w:ascii="BC Sans" w:hAnsi="BC Sans" w:cstheme="minorHAnsi"/>
-                <w:color w:val="000000" w:themeColor="text1"/>
+                <w:color w:val="7F7F7F" w:themeColor="text1" w:themeTint="80"/>
                 <w:sz w:val="17"/>
                 <w:szCs w:val="17"/>
               </w:rPr>
@@ -511,7 +714,7 @@
             <w:r>
               <w:rPr>
                 <w:rFonts w:ascii="BC Sans" w:hAnsi="BC Sans" w:cstheme="minorHAnsi"/>
-                <w:color w:val="000000" w:themeColor="text1"/>
+                <w:color w:val="7F7F7F" w:themeColor="text1" w:themeTint="80"/>
                 <w:sz w:val="17"/>
                 <w:szCs w:val="17"/>
               </w:rPr>
@@ -521,7 +724,7 @@
             <w:r>
               <w:rPr>
                 <w:rFonts w:ascii="BC Sans" w:hAnsi="BC Sans" w:cstheme="minorHAnsi"/>
-                <w:color w:val="000000" w:themeColor="text1"/>
+                <w:color w:val="7F7F7F" w:themeColor="text1" w:themeTint="80"/>
                 <w:sz w:val="17"/>
                 <w:szCs w:val="17"/>
               </w:rPr>
@@ -546,15 +749,15 @@
               <w:jc w:val="left"/>
               <w:rPr>
                 <w:rFonts w:ascii="BC Sans" w:hAnsi="BC Sans" w:cstheme="minorHAnsi"/>
-                <w:color w:val="000000" w:themeColor="text1"/>
-                <w:sz w:val="17"/>
-                <w:szCs w:val="17"/>
-              </w:rPr>
-            </w:pPr>
-            <w:r>
-              <w:rPr>
-                <w:rFonts w:ascii="BC Sans" w:hAnsi="BC Sans" w:cstheme="minorHAnsi"/>
-                <w:color w:val="000000" w:themeColor="text1"/>
+                <w:color w:val="7F7F7F" w:themeColor="text1" w:themeTint="80"/>
+                <w:sz w:val="17"/>
+                <w:szCs w:val="17"/>
+              </w:rPr>
+            </w:pPr>
+            <w:r>
+              <w:rPr>
+                <w:rFonts w:ascii="BC Sans" w:hAnsi="BC Sans" w:cstheme="minorHAnsi"/>
+                <w:color w:val="7F7F7F" w:themeColor="text1" w:themeTint="80"/>
                 <w:sz w:val="17"/>
                 <w:szCs w:val="17"/>
               </w:rPr>
@@ -565,7 +768,7 @@
             <w:r>
               <w:rPr>
                 <w:rFonts w:ascii="BC Sans" w:hAnsi="BC Sans" w:cstheme="minorHAnsi"/>
-                <w:color w:val="000000" w:themeColor="text1"/>
+                <w:color w:val="7F7F7F" w:themeColor="text1" w:themeTint="80"/>
                 <w:sz w:val="17"/>
                 <w:szCs w:val="17"/>
               </w:rPr>
@@ -575,7 +778,7 @@
             <w:r>
               <w:rPr>
                 <w:rFonts w:ascii="BC Sans" w:hAnsi="BC Sans" w:cstheme="minorHAnsi"/>
-                <w:color w:val="000000" w:themeColor="text1"/>
+                <w:color w:val="7F7F7F" w:themeColor="text1" w:themeTint="80"/>
                 <w:sz w:val="17"/>
                 <w:szCs w:val="17"/>
               </w:rPr>
@@ -585,7 +788,7 @@
             <w:r>
               <w:rPr>
                 <w:rFonts w:ascii="BC Sans" w:hAnsi="BC Sans" w:cstheme="minorHAnsi"/>
-                <w:color w:val="000000" w:themeColor="text1"/>
+                <w:color w:val="7F7F7F" w:themeColor="text1" w:themeTint="80"/>
                 <w:sz w:val="17"/>
                 <w:szCs w:val="17"/>
               </w:rPr>
@@ -610,15 +813,15 @@
               <w:ind w:left="-105" w:right="0"/>
               <w:rPr>
                 <w:rFonts w:ascii="BC Sans" w:hAnsi="BC Sans" w:cstheme="minorHAnsi"/>
-                <w:color w:val="000000" w:themeColor="text1"/>
-                <w:sz w:val="17"/>
-                <w:szCs w:val="17"/>
-              </w:rPr>
-            </w:pPr>
-            <w:r>
-              <w:rPr>
-                <w:rFonts w:ascii="BC Sans" w:hAnsi="BC Sans" w:cstheme="minorHAnsi"/>
-                <w:color w:val="000000" w:themeColor="text1"/>
+                <w:color w:val="7F7F7F" w:themeColor="text1" w:themeTint="80"/>
+                <w:sz w:val="17"/>
+                <w:szCs w:val="17"/>
+              </w:rPr>
+            </w:pPr>
+            <w:r>
+              <w:rPr>
+                <w:rFonts w:ascii="BC Sans" w:hAnsi="BC Sans" w:cstheme="minorHAnsi"/>
+                <w:color w:val="7F7F7F" w:themeColor="text1" w:themeTint="80"/>
                 <w:sz w:val="17"/>
                 <w:szCs w:val="17"/>
               </w:rPr>
@@ -629,7 +832,7 @@
             <w:r>
               <w:rPr>
                 <w:rFonts w:ascii="BC Sans" w:hAnsi="BC Sans" w:cstheme="minorHAnsi"/>
-                <w:color w:val="000000" w:themeColor="text1"/>
+                <w:color w:val="7F7F7F" w:themeColor="text1" w:themeTint="80"/>
                 <w:sz w:val="17"/>
                 <w:szCs w:val="17"/>
               </w:rPr>
@@ -639,7 +842,7 @@
             <w:r>
               <w:rPr>
                 <w:rFonts w:ascii="BC Sans" w:hAnsi="BC Sans" w:cstheme="minorHAnsi"/>
-                <w:color w:val="000000" w:themeColor="text1"/>
+                <w:color w:val="7F7F7F" w:themeColor="text1" w:themeTint="80"/>
                 <w:sz w:val="17"/>
                 <w:szCs w:val="17"/>
               </w:rPr>
@@ -649,7 +852,7 @@
             <w:r>
               <w:rPr>
                 <w:rFonts w:ascii="BC Sans" w:hAnsi="BC Sans" w:cstheme="minorHAnsi"/>
-                <w:color w:val="000000" w:themeColor="text1"/>
+                <w:color w:val="7F7F7F" w:themeColor="text1" w:themeTint="80"/>
                 <w:sz w:val="17"/>
                 <w:szCs w:val="17"/>
               </w:rPr>
@@ -673,13 +876,15 @@
               <w:ind w:left="-105" w:right="0"/>
               <w:rPr>
                 <w:rFonts w:ascii="BC Sans" w:hAnsi="BC Sans" w:cstheme="minorHAnsi"/>
-                <w:sz w:val="17"/>
-                <w:szCs w:val="17"/>
-              </w:rPr>
-            </w:pPr>
-            <w:r>
-              <w:rPr>
-                <w:rFonts w:ascii="BC Sans" w:hAnsi="BC Sans" w:cstheme="minorHAnsi"/>
+                <w:color w:val="7F7F7F" w:themeColor="text1" w:themeTint="80"/>
+                <w:sz w:val="17"/>
+                <w:szCs w:val="17"/>
+              </w:rPr>
+            </w:pPr>
+            <w:r>
+              <w:rPr>
+                <w:rFonts w:ascii="BC Sans" w:hAnsi="BC Sans" w:cstheme="minorHAnsi"/>
+                <w:color w:val="7F7F7F" w:themeColor="text1" w:themeTint="80"/>
                 <w:sz w:val="17"/>
                 <w:szCs w:val="17"/>
               </w:rPr>
@@ -690,6 +895,7 @@
             <w:r>
               <w:rPr>
                 <w:rFonts w:ascii="BC Sans" w:hAnsi="BC Sans" w:cstheme="minorHAnsi"/>
+                <w:color w:val="7F7F7F" w:themeColor="text1" w:themeTint="80"/>
                 <w:sz w:val="17"/>
                 <w:szCs w:val="17"/>
               </w:rPr>
@@ -699,6 +905,7 @@
             <w:r>
               <w:rPr>
                 <w:rFonts w:ascii="BC Sans" w:hAnsi="BC Sans" w:cstheme="minorHAnsi"/>
+                <w:color w:val="7F7F7F" w:themeColor="text1" w:themeTint="80"/>
                 <w:sz w:val="17"/>
                 <w:szCs w:val="17"/>
               </w:rPr>
@@ -708,6 +915,7 @@
             <w:r>
               <w:rPr>
                 <w:rFonts w:ascii="BC Sans" w:hAnsi="BC Sans" w:cstheme="minorHAnsi"/>
+                <w:color w:val="7F7F7F" w:themeColor="text1" w:themeTint="80"/>
                 <w:sz w:val="17"/>
                 <w:szCs w:val="17"/>
               </w:rPr>
@@ -732,13 +940,15 @@
               <w:ind w:left="-105" w:right="0"/>
               <w:rPr>
                 <w:rFonts w:ascii="BC Sans" w:hAnsi="BC Sans" w:cstheme="minorHAnsi"/>
-                <w:sz w:val="17"/>
-                <w:szCs w:val="17"/>
-              </w:rPr>
-            </w:pPr>
-            <w:r>
-              <w:rPr>
-                <w:rFonts w:ascii="BC Sans" w:hAnsi="BC Sans" w:cstheme="minorHAnsi"/>
+                <w:color w:val="7F7F7F" w:themeColor="text1" w:themeTint="80"/>
+                <w:sz w:val="17"/>
+                <w:szCs w:val="17"/>
+              </w:rPr>
+            </w:pPr>
+            <w:r>
+              <w:rPr>
+                <w:rFonts w:ascii="BC Sans" w:hAnsi="BC Sans" w:cstheme="minorHAnsi"/>
+                <w:color w:val="7F7F7F" w:themeColor="text1" w:themeTint="80"/>
                 <w:sz w:val="17"/>
                 <w:szCs w:val="17"/>
               </w:rPr>
@@ -748,6 +958,7 @@
             <w:r>
               <w:rPr>
                 <w:rFonts w:ascii="BC Sans" w:hAnsi="BC Sans" w:cstheme="minorHAnsi"/>
+                <w:color w:val="7F7F7F" w:themeColor="text1" w:themeTint="80"/>
                 <w:sz w:val="17"/>
                 <w:szCs w:val="17"/>
               </w:rPr>
@@ -757,6 +968,7 @@
             <w:r>
               <w:rPr>
                 <w:rFonts w:ascii="BC Sans" w:hAnsi="BC Sans" w:cstheme="minorHAnsi"/>
+                <w:color w:val="7F7F7F" w:themeColor="text1" w:themeTint="80"/>
                 <w:sz w:val="17"/>
                 <w:szCs w:val="17"/>
               </w:rPr>
@@ -780,15 +992,15 @@
               <w:ind w:left="-105" w:right="0"/>
               <w:rPr>
                 <w:rFonts w:ascii="BC Sans" w:hAnsi="BC Sans" w:cstheme="minorHAnsi"/>
-                <w:color w:val="000000" w:themeColor="text1"/>
-                <w:sz w:val="17"/>
-                <w:szCs w:val="17"/>
-              </w:rPr>
-            </w:pPr>
-            <w:r>
-              <w:rPr>
-                <w:rFonts w:ascii="BC Sans" w:hAnsi="BC Sans" w:cstheme="minorHAnsi"/>
-                <w:color w:val="000000" w:themeColor="text1"/>
+                <w:color w:val="7F7F7F" w:themeColor="text1" w:themeTint="80"/>
+                <w:sz w:val="17"/>
+                <w:szCs w:val="17"/>
+              </w:rPr>
+            </w:pPr>
+            <w:r>
+              <w:rPr>
+                <w:rFonts w:ascii="BC Sans" w:hAnsi="BC Sans" w:cstheme="minorHAnsi"/>
+                <w:color w:val="7F7F7F" w:themeColor="text1" w:themeTint="80"/>
                 <w:sz w:val="17"/>
                 <w:szCs w:val="17"/>
               </w:rPr>
@@ -799,7 +1011,7 @@
             <w:r>
               <w:rPr>
                 <w:rFonts w:ascii="BC Sans" w:hAnsi="BC Sans" w:cstheme="minorHAnsi"/>
-                <w:color w:val="000000" w:themeColor="text1"/>
+                <w:color w:val="7F7F7F" w:themeColor="text1" w:themeTint="80"/>
                 <w:sz w:val="17"/>
                 <w:szCs w:val="17"/>
               </w:rPr>
@@ -809,7 +1021,7 @@
             <w:r>
               <w:rPr>
                 <w:rFonts w:ascii="BC Sans" w:hAnsi="BC Sans" w:cstheme="minorHAnsi"/>
-                <w:color w:val="000000" w:themeColor="text1"/>
+                <w:color w:val="7F7F7F" w:themeColor="text1" w:themeTint="80"/>
                 <w:sz w:val="17"/>
                 <w:szCs w:val="17"/>
               </w:rPr>
@@ -819,7 +1031,7 @@
             <w:r>
               <w:rPr>
                 <w:rFonts w:ascii="BC Sans" w:hAnsi="BC Sans" w:cstheme="minorHAnsi"/>
-                <w:color w:val="000000" w:themeColor="text1"/>
+                <w:color w:val="7F7F7F" w:themeColor="text1" w:themeTint="80"/>
                 <w:sz w:val="17"/>
                 <w:szCs w:val="17"/>
               </w:rPr>
@@ -844,15 +1056,15 @@
               <w:ind w:left="-105" w:right="0"/>
               <w:rPr>
                 <w:rFonts w:ascii="BC Sans" w:hAnsi="BC Sans" w:cstheme="minorHAnsi"/>
-                <w:color w:val="000000" w:themeColor="text1"/>
-                <w:sz w:val="17"/>
-                <w:szCs w:val="17"/>
-              </w:rPr>
-            </w:pPr>
-            <w:r>
-              <w:rPr>
-                <w:rFonts w:ascii="BC Sans" w:hAnsi="BC Sans" w:cstheme="minorHAnsi"/>
-                <w:color w:val="000000" w:themeColor="text1"/>
+                <w:color w:val="7F7F7F" w:themeColor="text1" w:themeTint="80"/>
+                <w:sz w:val="17"/>
+                <w:szCs w:val="17"/>
+              </w:rPr>
+            </w:pPr>
+            <w:r>
+              <w:rPr>
+                <w:rFonts w:ascii="BC Sans" w:hAnsi="BC Sans" w:cstheme="minorHAnsi"/>
+                <w:color w:val="7F7F7F" w:themeColor="text1" w:themeTint="80"/>
                 <w:sz w:val="17"/>
                 <w:szCs w:val="17"/>
               </w:rPr>
@@ -863,7 +1075,7 @@
             <w:r>
               <w:rPr>
                 <w:rFonts w:ascii="BC Sans" w:hAnsi="BC Sans" w:cstheme="minorHAnsi"/>
-                <w:color w:val="000000" w:themeColor="text1"/>
+                <w:color w:val="7F7F7F" w:themeColor="text1" w:themeTint="80"/>
                 <w:sz w:val="17"/>
                 <w:szCs w:val="17"/>
               </w:rPr>
@@ -873,7 +1085,7 @@
             <w:r>
               <w:rPr>
                 <w:rFonts w:ascii="BC Sans" w:hAnsi="BC Sans" w:cstheme="minorHAnsi"/>
-                <w:color w:val="000000" w:themeColor="text1"/>
+                <w:color w:val="7F7F7F" w:themeColor="text1" w:themeTint="80"/>
                 <w:sz w:val="17"/>
                 <w:szCs w:val="17"/>
               </w:rPr>
@@ -883,7 +1095,7 @@
             <w:r>
               <w:rPr>
                 <w:rFonts w:ascii="BC Sans" w:hAnsi="BC Sans" w:cstheme="minorHAnsi"/>
-                <w:color w:val="000000" w:themeColor="text1"/>
+                <w:color w:val="7F7F7F" w:themeColor="text1" w:themeTint="80"/>
                 <w:sz w:val="17"/>
                 <w:szCs w:val="17"/>
               </w:rPr>
@@ -911,13 +1123,15 @@
               <w:ind w:right="-367"/>
               <w:rPr>
                 <w:rFonts w:ascii="BC Sans" w:hAnsi="BC Sans" w:cstheme="minorHAnsi"/>
-                <w:sz w:val="18"/>
-                <w:szCs w:val="18"/>
-              </w:rPr>
-            </w:pPr>
-            <w:r>
-              <w:rPr>
-                <w:rFonts w:ascii="BC Sans" w:hAnsi="BC Sans" w:cstheme="minorHAnsi"/>
+                <w:color w:val="7F7F7F" w:themeColor="text1" w:themeTint="80"/>
+                <w:sz w:val="18"/>
+                <w:szCs w:val="18"/>
+              </w:rPr>
+            </w:pPr>
+            <w:r>
+              <w:rPr>
+                <w:rFonts w:ascii="BC Sans" w:hAnsi="BC Sans" w:cstheme="minorHAnsi"/>
+                <w:color w:val="7F7F7F" w:themeColor="text1" w:themeTint="80"/>
                 <w:sz w:val="18"/>
                 <w:szCs w:val="18"/>
               </w:rPr>
@@ -940,6 +1154,7 @@
               <w:rPr>
                 <w:rFonts w:ascii="BC Sans" w:hAnsi="BC Sans" w:cstheme="minorHAnsi"/>
                 <w:b/>
+                <w:color w:val="7F7F7F" w:themeColor="text1" w:themeTint="80"/>
                 <w:sz w:val="16"/>
                 <w:szCs w:val="16"/>
               </w:rPr>
@@ -962,6 +1177,7 @@
               <w:rPr>
                 <w:rFonts w:ascii="BC Sans" w:hAnsi="BC Sans" w:cstheme="minorHAnsi"/>
                 <w:b/>
+                <w:color w:val="7F7F7F" w:themeColor="text1" w:themeTint="80"/>
                 <w:sz w:val="16"/>
                 <w:szCs w:val="16"/>
               </w:rPr>
@@ -983,6 +1199,7 @@
               <w:rPr>
                 <w:rFonts w:ascii="BC Sans" w:hAnsi="BC Sans" w:cstheme="minorHAnsi"/>
                 <w:b/>
+                <w:color w:val="7F7F7F" w:themeColor="text1" w:themeTint="80"/>
                 <w:sz w:val="16"/>
                 <w:szCs w:val="16"/>
               </w:rPr>
@@ -1005,6 +1222,7 @@
               <w:rPr>
                 <w:rFonts w:ascii="BC Sans" w:hAnsi="BC Sans" w:cstheme="minorHAnsi"/>
                 <w:b/>
+                <w:color w:val="7F7F7F" w:themeColor="text1" w:themeTint="80"/>
                 <w:sz w:val="16"/>
                 <w:szCs w:val="16"/>
               </w:rPr>
@@ -1026,6 +1244,7 @@
               <w:rPr>
                 <w:rFonts w:ascii="BC Sans" w:hAnsi="BC Sans" w:cstheme="minorHAnsi"/>
                 <w:b/>
+                <w:color w:val="7F7F7F" w:themeColor="text1" w:themeTint="80"/>
                 <w:sz w:val="16"/>
                 <w:szCs w:val="16"/>
               </w:rPr>
@@ -1048,6 +1267,7 @@
               <w:rPr>
                 <w:rFonts w:ascii="BC Sans" w:hAnsi="BC Sans" w:cstheme="minorHAnsi"/>
                 <w:b/>
+                <w:color w:val="7F7F7F" w:themeColor="text1" w:themeTint="80"/>
                 <w:sz w:val="16"/>
                 <w:szCs w:val="16"/>
               </w:rPr>
@@ -1061,47 +1281,16 @@
         </w:trPr>
         <w:tc>
           <w:tcPr>
-            <w:tcW w:w="2547" w:type="dxa"/>
-            <w:tcBorders>
-              <w:top w:val="single" w:sz="4" w:space="0" w:color="auto"/>
+            <w:tcW w:w="11626" w:type="dxa"/>
+            <w:gridSpan w:val="2"/>
+            <w:tcBorders>
+              <w:bottom w:val="single" w:sz="4" w:space="0" w:color="auto"/>
             </w:tcBorders>
             <w:vAlign w:val="center"/>
           </w:tcPr>
           <w:p>
             <w:pPr>
               <w:pStyle w:val="TableParagraph"/>
-              <w:ind w:left="55" w:right="0"/>
-              <w:jc w:val="left"/>
-              <w:rPr>
-                <w:rFonts w:ascii="BC Sans" w:hAnsi="BC Sans" w:cstheme="minorHAnsi"/>
-                <w:b/>
-                <w:sz w:val="16"/>
-                <w:szCs w:val="16"/>
-              </w:rPr>
-            </w:pPr>
-            <w:r>
-              <w:rPr>
-                <w:rFonts w:ascii="BC Sans" w:hAnsi="BC Sans" w:cstheme="minorHAnsi"/>
-                <w:b/>
-                <w:color w:val="404040"/>
-                <w:sz w:val="16"/>
-                <w:szCs w:val="16"/>
-              </w:rPr>
-              <w:t>TOTAL:</w:t>
-            </w:r>
-          </w:p>
-        </w:tc>
-        <w:tc>
-          <w:tcPr>
-            <w:tcW w:w="9079" w:type="dxa"/>
-            <w:tcBorders>
-              <w:top w:val="single" w:sz="4" w:space="0" w:color="auto"/>
-            </w:tcBorders>
-            <w:vAlign w:val="center"/>
-          </w:tcPr>
-          <w:p>
-            <w:pPr>
-              <w:pStyle w:val="TableParagraph"/>
               <w:ind w:left="-105" w:right="0"/>
               <w:rPr>
                 <w:rFonts w:ascii="BC Sans" w:hAnsi="BC Sans" w:cstheme="minorHAnsi"/>
@@ -1110,13 +1299,77 @@
                 <w:szCs w:val="16"/>
               </w:rPr>
             </w:pPr>
+            <w:r>
+              <w:rPr>
+                <w:rFonts w:ascii="BC Sans" w:hAnsi="BC Sans" w:cstheme="minorHAnsi"/>
+                <w:b/>
+                <w:bCs/>
+                <w:sz w:val="18"/>
+                <w:szCs w:val="18"/>
+              </w:rPr>
+              <w:t>{$</w:t>
+            </w:r>
+            <w:proofErr w:type="spellStart"/>
+            <w:proofErr w:type="gramStart"/>
+            <w:r>
+              <w:rPr>
+                <w:rFonts w:ascii="BC Sans" w:hAnsi="BC Sans" w:cstheme="minorHAnsi"/>
+                <w:b/>
+                <w:bCs/>
+                <w:sz w:val="18"/>
+                <w:szCs w:val="18"/>
+              </w:rPr>
+              <w:t>r.portfolio</w:t>
+            </w:r>
+            <w:proofErr w:type="gramEnd"/>
+            <w:r>
+              <w:rPr>
+                <w:rFonts w:ascii="BC Sans" w:hAnsi="BC Sans" w:cstheme="minorHAnsi"/>
+                <w:b/>
+                <w:bCs/>
+                <w:sz w:val="18"/>
+                <w:szCs w:val="18"/>
+              </w:rPr>
+              <w:t>_name</w:t>
+            </w:r>
+            <w:proofErr w:type="spellEnd"/>
+            <w:r>
+              <w:rPr>
+                <w:rFonts w:ascii="BC Sans" w:hAnsi="BC Sans" w:cstheme="minorHAnsi"/>
+                <w:b/>
+                <w:bCs/>
+                <w:sz w:val="18"/>
+                <w:szCs w:val="18"/>
+              </w:rPr>
+              <w:t>}</w:t>
+            </w:r>
+            <w:r>
+              <w:rPr>
+                <w:rFonts w:ascii="BC Sans" w:hAnsi="BC Sans" w:cstheme="minorHAnsi"/>
+                <w:b/>
+                <w:bCs/>
+                <w:sz w:val="18"/>
+                <w:szCs w:val="18"/>
+              </w:rPr>
+              <w:t xml:space="preserve"> Total</w:t>
+            </w:r>
+            <w:r>
+              <w:rPr>
+                <w:rFonts w:ascii="BC Sans" w:hAnsi="BC Sans" w:cstheme="minorHAnsi"/>
+                <w:b/>
+                <w:bCs/>
+                <w:sz w:val="18"/>
+                <w:szCs w:val="18"/>
+              </w:rPr>
+              <w:t>:</w:t>
+            </w:r>
           </w:p>
         </w:tc>
         <w:tc>
           <w:tcPr>
             <w:tcW w:w="1427" w:type="dxa"/>
             <w:tcBorders>
-              <w:top w:val="single" w:sz="4" w:space="0" w:color="auto"/>
+              <w:bottom w:val="single" w:sz="4" w:space="0" w:color="auto"/>
             </w:tcBorders>
             <w:shd w:val="clear" w:color="auto" w:fill="D9D9D9" w:themeFill="background1" w:themeFillShade="D9"/>
             <w:vAlign w:val="center"/>
@@ -1139,7 +1392,16 @@
                 <w:sz w:val="16"/>
                 <w:szCs w:val="16"/>
               </w:rPr>
-              <w:t>{$</w:t>
+              <w:t>{</w:t>
+            </w:r>
+            <w:r>
+              <w:rPr>
+                <w:rFonts w:ascii="BC Sans" w:hAnsi="BC Sans" w:cstheme="minorHAnsi"/>
+                <w:b/>
+                <w:sz w:val="16"/>
+                <w:szCs w:val="16"/>
+              </w:rPr>
+              <w:t>$</w:t>
             </w:r>
             <w:proofErr w:type="spellStart"/>
             <w:proofErr w:type="gramStart"/>
@@ -1150,25 +1412,34 @@
                 <w:sz w:val="16"/>
                 <w:szCs w:val="16"/>
               </w:rPr>
-              <w:t>rt.</w:t>
-            </w:r>
-            <w:r>
-              <w:rPr>
-                <w:rFonts w:ascii="BC Sans" w:hAnsi="BC Sans" w:cstheme="minorHAnsi"/>
-                <w:b/>
-                <w:sz w:val="16"/>
-                <w:szCs w:val="16"/>
-              </w:rPr>
-              <w:t>total</w:t>
-            </w:r>
-            <w:r>
-              <w:rPr>
-                <w:rFonts w:ascii="BC Sans" w:hAnsi="BC Sans" w:cstheme="minorHAnsi"/>
-                <w:b/>
-                <w:sz w:val="16"/>
-                <w:szCs w:val="16"/>
-              </w:rPr>
-              <w:t>s</w:t>
+              <w:t>r</w:t>
+            </w:r>
+            <w:r>
+              <w:rPr>
+                <w:rFonts w:ascii="BC Sans" w:hAnsi="BC Sans" w:cstheme="minorHAnsi"/>
+                <w:b/>
+                <w:sz w:val="16"/>
+                <w:szCs w:val="16"/>
+              </w:rPr>
+              <w:t>t</w:t>
+            </w:r>
+            <w:r>
+              <w:rPr>
+                <w:rFonts w:ascii="BC Sans" w:hAnsi="BC Sans" w:cstheme="minorHAnsi"/>
+                <w:b/>
+                <w:sz w:val="16"/>
+                <w:szCs w:val="16"/>
+              </w:rPr>
+              <w:t>.</w:t>
+            </w:r>
+            <w:r>
+              <w:rPr>
+                <w:rFonts w:ascii="BC Sans" w:hAnsi="BC Sans" w:cstheme="minorHAnsi"/>
+                <w:b/>
+                <w:sz w:val="16"/>
+                <w:szCs w:val="16"/>
+              </w:rPr>
+              <w:t>totals</w:t>
             </w:r>
             <w:proofErr w:type="gramEnd"/>
             <w:r>
@@ -1196,7 +1467,7 @@
           <w:tcPr>
             <w:tcW w:w="1426" w:type="dxa"/>
             <w:tcBorders>
-              <w:top w:val="single" w:sz="4" w:space="0" w:color="auto"/>
+              <w:bottom w:val="single" w:sz="4" w:space="0" w:color="auto"/>
             </w:tcBorders>
             <w:vAlign w:val="center"/>
           </w:tcPr>
@@ -1218,35 +1489,28 @@
                 <w:sz w:val="16"/>
                 <w:szCs w:val="16"/>
               </w:rPr>
-              <w:t>{$rt</w:t>
-            </w:r>
-            <w:r>
-              <w:rPr>
-                <w:rFonts w:ascii="BC Sans" w:hAnsi="BC Sans" w:cstheme="minorHAnsi"/>
-                <w:b/>
-                <w:sz w:val="16"/>
-                <w:szCs w:val="16"/>
-              </w:rPr>
-              <w:t xml:space="preserve">. </w:t>
+              <w:t>{$</w:t>
             </w:r>
             <w:proofErr w:type="spellStart"/>
-            <w:r>
-              <w:rPr>
-                <w:rFonts w:ascii="BC Sans" w:hAnsi="BC Sans" w:cstheme="minorHAnsi"/>
-                <w:b/>
-                <w:sz w:val="16"/>
-                <w:szCs w:val="16"/>
-              </w:rPr>
-              <w:t>totals_</w:t>
-            </w:r>
-            <w:r>
-              <w:rPr>
-                <w:rFonts w:ascii="BC Sans" w:hAnsi="BC Sans" w:cstheme="minorHAnsi"/>
-                <w:b/>
-                <w:sz w:val="16"/>
-                <w:szCs w:val="16"/>
-              </w:rPr>
-              <w:t>expenses</w:t>
+            <w:proofErr w:type="gramStart"/>
+            <w:r>
+              <w:rPr>
+                <w:rFonts w:ascii="BC Sans" w:hAnsi="BC Sans" w:cstheme="minorHAnsi"/>
+                <w:b/>
+                <w:sz w:val="16"/>
+                <w:szCs w:val="16"/>
+              </w:rPr>
+              <w:t>rt.totals</w:t>
+            </w:r>
+            <w:proofErr w:type="gramEnd"/>
+            <w:r>
+              <w:rPr>
+                <w:rFonts w:ascii="BC Sans" w:hAnsi="BC Sans" w:cstheme="minorHAnsi"/>
+                <w:b/>
+                <w:sz w:val="16"/>
+                <w:szCs w:val="16"/>
+              </w:rPr>
+              <w:t>_expenses</w:t>
             </w:r>
             <w:proofErr w:type="spellEnd"/>
             <w:r>
@@ -1264,7 +1528,7 @@
           <w:tcPr>
             <w:tcW w:w="1427" w:type="dxa"/>
             <w:tcBorders>
-              <w:top w:val="single" w:sz="4" w:space="0" w:color="auto"/>
+              <w:bottom w:val="single" w:sz="4" w:space="0" w:color="auto"/>
             </w:tcBorders>
             <w:shd w:val="clear" w:color="auto" w:fill="D9D9D9" w:themeFill="background1" w:themeFillShade="D9"/>
             <w:vAlign w:val="center"/>
@@ -1326,7 +1590,7 @@
           <w:tcPr>
             <w:tcW w:w="1427" w:type="dxa"/>
             <w:tcBorders>
-              <w:top w:val="single" w:sz="4" w:space="0" w:color="auto"/>
+              <w:bottom w:val="single" w:sz="4" w:space="0" w:color="auto"/>
             </w:tcBorders>
             <w:vAlign w:val="center"/>
           </w:tcPr>
@@ -1387,7 +1651,7 @@
           <w:tcPr>
             <w:tcW w:w="1427" w:type="dxa"/>
             <w:tcBorders>
-              <w:top w:val="single" w:sz="4" w:space="0" w:color="auto"/>
+              <w:bottom w:val="single" w:sz="4" w:space="0" w:color="auto"/>
             </w:tcBorders>
             <w:shd w:val="clear" w:color="auto" w:fill="D9D9D9" w:themeFill="background1" w:themeFillShade="D9"/>
             <w:vAlign w:val="center"/>
@@ -1443,6 +1707,568 @@
               </w:rPr>
               <w:t>}</w:t>
             </w:r>
+          </w:p>
+        </w:tc>
+      </w:tr>
+      <w:tr>
+        <w:trPr>
+          <w:trHeight w:val="282"/>
+        </w:trPr>
+        <w:tc>
+          <w:tcPr>
+            <w:tcW w:w="18760" w:type="dxa"/>
+            <w:gridSpan w:val="7"/>
+            <w:tcBorders>
+              <w:bottom w:val="single" w:sz="4" w:space="0" w:color="auto"/>
+            </w:tcBorders>
+            <w:shd w:val="clear" w:color="auto" w:fill="BDD6EE" w:themeFill="accent5" w:themeFillTint="66"/>
+            <w:vAlign w:val="center"/>
+          </w:tcPr>
+          <w:p>
+            <w:pPr>
+              <w:pStyle w:val="TableParagraph"/>
+              <w:ind w:left="-105" w:right="0"/>
+              <w:jc w:val="left"/>
+              <w:rPr>
+                <w:rFonts w:ascii="BC Sans" w:hAnsi="BC Sans" w:cstheme="minorHAnsi"/>
+                <w:b/>
+                <w:color w:val="7F7F7F" w:themeColor="text1" w:themeTint="80"/>
+                <w:sz w:val="16"/>
+                <w:szCs w:val="16"/>
+              </w:rPr>
+            </w:pPr>
+            <w:r>
+              <w:rPr>
+                <w:b/>
+                <w:bCs/>
+                <w:color w:val="7F7F7F" w:themeColor="text1" w:themeTint="80"/>
+              </w:rPr>
+              <w:t>GDX Division Summary</w:t>
+            </w:r>
+          </w:p>
+        </w:tc>
+      </w:tr>
+      <w:tr>
+        <w:trPr>
+          <w:trHeight w:val="282"/>
+        </w:trPr>
+        <w:tc>
+          <w:tcPr>
+            <w:tcW w:w="11626" w:type="dxa"/>
+            <w:gridSpan w:val="2"/>
+            <w:tcBorders>
+              <w:bottom w:val="single" w:sz="4" w:space="0" w:color="auto"/>
+            </w:tcBorders>
+            <w:shd w:val="clear" w:color="auto" w:fill="D9D9D9" w:themeFill="background1" w:themeFillShade="D9"/>
+            <w:vAlign w:val="center"/>
+          </w:tcPr>
+          <w:p>
+            <w:pPr>
+              <w:pStyle w:val="TableParagraph"/>
+              <w:ind w:left="-105" w:right="0"/>
+              <w:rPr>
+                <w:rFonts w:ascii="BC Sans" w:hAnsi="BC Sans" w:cstheme="minorHAnsi"/>
+                <w:b/>
+                <w:color w:val="7F7F7F" w:themeColor="text1" w:themeTint="80"/>
+                <w:sz w:val="16"/>
+                <w:szCs w:val="16"/>
+              </w:rPr>
+            </w:pPr>
+            <w:r>
+              <w:rPr>
+                <w:rFonts w:ascii="BC Sans" w:hAnsi="BC Sans" w:cstheme="minorHAnsi"/>
+                <w:sz w:val="17"/>
+                <w:szCs w:val="17"/>
+              </w:rPr>
+              <w:t>{$</w:t>
+            </w:r>
+            <w:proofErr w:type="spellStart"/>
+            <w:proofErr w:type="gramStart"/>
+            <w:r>
+              <w:rPr>
+                <w:rFonts w:ascii="BC Sans" w:hAnsi="BC Sans" w:cstheme="minorHAnsi"/>
+                <w:sz w:val="17"/>
+                <w:szCs w:val="17"/>
+              </w:rPr>
+              <w:t>r.portfolio</w:t>
+            </w:r>
+            <w:proofErr w:type="gramEnd"/>
+            <w:r>
+              <w:rPr>
+                <w:rFonts w:ascii="BC Sans" w:hAnsi="BC Sans" w:cstheme="minorHAnsi"/>
+                <w:sz w:val="17"/>
+                <w:szCs w:val="17"/>
+              </w:rPr>
+              <w:t>_name</w:t>
+            </w:r>
+            <w:proofErr w:type="spellEnd"/>
+            <w:r>
+              <w:rPr>
+                <w:rFonts w:ascii="BC Sans" w:hAnsi="BC Sans" w:cstheme="minorHAnsi"/>
+                <w:sz w:val="17"/>
+                <w:szCs w:val="17"/>
+              </w:rPr>
+              <w:t>}</w:t>
+            </w:r>
+            <w:r>
+              <w:rPr>
+                <w:rFonts w:ascii="BC Sans" w:hAnsi="BC Sans" w:cstheme="minorHAnsi"/>
+                <w:sz w:val="17"/>
+                <w:szCs w:val="17"/>
+              </w:rPr>
+              <w:t>:</w:t>
+            </w:r>
+          </w:p>
+        </w:tc>
+        <w:tc>
+          <w:tcPr>
+            <w:tcW w:w="1427" w:type="dxa"/>
+            <w:tcBorders>
+              <w:bottom w:val="single" w:sz="4" w:space="0" w:color="auto"/>
+            </w:tcBorders>
+            <w:shd w:val="clear" w:color="auto" w:fill="D9D9D9" w:themeFill="background1" w:themeFillShade="D9"/>
+            <w:vAlign w:val="center"/>
+          </w:tcPr>
+          <w:p>
+            <w:pPr>
+              <w:pStyle w:val="TableParagraph"/>
+              <w:ind w:left="-105" w:right="0"/>
+              <w:rPr>
+                <w:rFonts w:ascii="BC Sans" w:hAnsi="BC Sans" w:cstheme="minorHAnsi"/>
+                <w:b/>
+                <w:color w:val="7F7F7F" w:themeColor="text1" w:themeTint="80"/>
+                <w:sz w:val="18"/>
+                <w:szCs w:val="18"/>
+              </w:rPr>
+            </w:pPr>
+            <w:r>
+              <w:rPr>
+                <w:rFonts w:ascii="BC Sans" w:hAnsi="BC Sans" w:cstheme="minorHAnsi"/>
+                <w:b/>
+                <w:sz w:val="18"/>
+                <w:szCs w:val="18"/>
+              </w:rPr>
+              <w:t>{$</w:t>
+            </w:r>
+            <w:proofErr w:type="spellStart"/>
+            <w:proofErr w:type="gramStart"/>
+            <w:r>
+              <w:rPr>
+                <w:rFonts w:ascii="BC Sans" w:hAnsi="BC Sans" w:cstheme="minorHAnsi"/>
+                <w:b/>
+                <w:sz w:val="18"/>
+                <w:szCs w:val="18"/>
+              </w:rPr>
+              <w:t>rt.totals</w:t>
+            </w:r>
+            <w:proofErr w:type="gramEnd"/>
+            <w:r>
+              <w:rPr>
+                <w:rFonts w:ascii="BC Sans" w:hAnsi="BC Sans" w:cstheme="minorHAnsi"/>
+                <w:b/>
+                <w:sz w:val="18"/>
+                <w:szCs w:val="18"/>
+              </w:rPr>
+              <w:t>_recoveries</w:t>
+            </w:r>
+            <w:proofErr w:type="spellEnd"/>
+            <w:r>
+              <w:rPr>
+                <w:rFonts w:ascii="BC Sans" w:hAnsi="BC Sans" w:cstheme="minorHAnsi"/>
+                <w:b/>
+                <w:sz w:val="18"/>
+                <w:szCs w:val="18"/>
+              </w:rPr>
+              <w:t>}</w:t>
+            </w:r>
+          </w:p>
+        </w:tc>
+        <w:tc>
+          <w:tcPr>
+            <w:tcW w:w="1426" w:type="dxa"/>
+            <w:tcBorders>
+              <w:bottom w:val="single" w:sz="4" w:space="0" w:color="auto"/>
+            </w:tcBorders>
+            <w:shd w:val="clear" w:color="auto" w:fill="D9D9D9" w:themeFill="background1" w:themeFillShade="D9"/>
+            <w:vAlign w:val="center"/>
+          </w:tcPr>
+          <w:p>
+            <w:pPr>
+              <w:pStyle w:val="TableParagraph"/>
+              <w:ind w:left="-105" w:right="0"/>
+              <w:rPr>
+                <w:rFonts w:ascii="BC Sans" w:hAnsi="BC Sans" w:cstheme="minorHAnsi"/>
+                <w:b/>
+                <w:color w:val="7F7F7F" w:themeColor="text1" w:themeTint="80"/>
+                <w:sz w:val="16"/>
+                <w:szCs w:val="16"/>
+              </w:rPr>
+            </w:pPr>
+            <w:r>
+              <w:rPr>
+                <w:rFonts w:ascii="BC Sans" w:hAnsi="BC Sans" w:cstheme="minorHAnsi"/>
+                <w:b/>
+                <w:sz w:val="18"/>
+                <w:szCs w:val="18"/>
+              </w:rPr>
+              <w:t xml:space="preserve">{$rt. </w:t>
+            </w:r>
+            <w:proofErr w:type="spellStart"/>
+            <w:r>
+              <w:rPr>
+                <w:rFonts w:ascii="BC Sans" w:hAnsi="BC Sans" w:cstheme="minorHAnsi"/>
+                <w:b/>
+                <w:sz w:val="18"/>
+                <w:szCs w:val="18"/>
+              </w:rPr>
+              <w:t>totals_expenses</w:t>
+            </w:r>
+            <w:proofErr w:type="spellEnd"/>
+            <w:r>
+              <w:rPr>
+                <w:rFonts w:ascii="BC Sans" w:hAnsi="BC Sans" w:cstheme="minorHAnsi"/>
+                <w:b/>
+                <w:sz w:val="18"/>
+                <w:szCs w:val="18"/>
+              </w:rPr>
+              <w:t>}</w:t>
+            </w:r>
+          </w:p>
+        </w:tc>
+        <w:tc>
+          <w:tcPr>
+            <w:tcW w:w="1427" w:type="dxa"/>
+            <w:tcBorders>
+              <w:bottom w:val="single" w:sz="4" w:space="0" w:color="auto"/>
+            </w:tcBorders>
+            <w:shd w:val="clear" w:color="auto" w:fill="D9D9D9" w:themeFill="background1" w:themeFillShade="D9"/>
+            <w:vAlign w:val="center"/>
+          </w:tcPr>
+          <w:p>
+            <w:pPr>
+              <w:pStyle w:val="TableParagraph"/>
+              <w:ind w:left="-105" w:right="0"/>
+              <w:rPr>
+                <w:rFonts w:ascii="BC Sans" w:hAnsi="BC Sans" w:cstheme="minorHAnsi"/>
+                <w:b/>
+                <w:color w:val="7F7F7F" w:themeColor="text1" w:themeTint="80"/>
+                <w:sz w:val="16"/>
+                <w:szCs w:val="16"/>
+              </w:rPr>
+            </w:pPr>
+            <w:r>
+              <w:rPr>
+                <w:rFonts w:ascii="BC Sans" w:hAnsi="BC Sans" w:cstheme="minorHAnsi"/>
+                <w:b/>
+                <w:sz w:val="18"/>
+                <w:szCs w:val="18"/>
+              </w:rPr>
+              <w:t>{$</w:t>
+            </w:r>
+            <w:proofErr w:type="spellStart"/>
+            <w:proofErr w:type="gramStart"/>
+            <w:r>
+              <w:rPr>
+                <w:rFonts w:ascii="BC Sans" w:hAnsi="BC Sans" w:cstheme="minorHAnsi"/>
+                <w:b/>
+                <w:sz w:val="18"/>
+                <w:szCs w:val="18"/>
+              </w:rPr>
+              <w:t>rt.totals</w:t>
+            </w:r>
+            <w:proofErr w:type="gramEnd"/>
+            <w:r>
+              <w:rPr>
+                <w:rFonts w:ascii="BC Sans" w:hAnsi="BC Sans" w:cstheme="minorHAnsi"/>
+                <w:b/>
+                <w:sz w:val="18"/>
+                <w:szCs w:val="18"/>
+              </w:rPr>
+              <w:t>_net</w:t>
+            </w:r>
+            <w:proofErr w:type="spellEnd"/>
+            <w:r>
+              <w:rPr>
+                <w:rFonts w:ascii="BC Sans" w:hAnsi="BC Sans" w:cstheme="minorHAnsi"/>
+                <w:b/>
+                <w:sz w:val="18"/>
+                <w:szCs w:val="18"/>
+              </w:rPr>
+              <w:t>}</w:t>
+            </w:r>
+          </w:p>
+        </w:tc>
+        <w:tc>
+          <w:tcPr>
+            <w:tcW w:w="1427" w:type="dxa"/>
+            <w:tcBorders>
+              <w:bottom w:val="single" w:sz="4" w:space="0" w:color="auto"/>
+            </w:tcBorders>
+            <w:shd w:val="clear" w:color="auto" w:fill="D9D9D9" w:themeFill="background1" w:themeFillShade="D9"/>
+            <w:vAlign w:val="center"/>
+          </w:tcPr>
+          <w:p>
+            <w:pPr>
+              <w:pStyle w:val="TableParagraph"/>
+              <w:ind w:left="-105" w:right="0"/>
+              <w:rPr>
+                <w:rFonts w:ascii="BC Sans" w:hAnsi="BC Sans" w:cstheme="minorHAnsi"/>
+                <w:b/>
+                <w:color w:val="7F7F7F" w:themeColor="text1" w:themeTint="80"/>
+                <w:sz w:val="16"/>
+                <w:szCs w:val="16"/>
+              </w:rPr>
+            </w:pPr>
+            <w:r>
+              <w:rPr>
+                <w:rFonts w:ascii="BC Sans" w:hAnsi="BC Sans" w:cstheme="minorHAnsi"/>
+                <w:b/>
+                <w:sz w:val="18"/>
+                <w:szCs w:val="18"/>
+              </w:rPr>
+              <w:t>{$</w:t>
+            </w:r>
+            <w:proofErr w:type="spellStart"/>
+            <w:proofErr w:type="gramStart"/>
+            <w:r>
+              <w:rPr>
+                <w:rFonts w:ascii="BC Sans" w:hAnsi="BC Sans" w:cstheme="minorHAnsi"/>
+                <w:b/>
+                <w:sz w:val="18"/>
+                <w:szCs w:val="18"/>
+              </w:rPr>
+              <w:t>rt.totals</w:t>
+            </w:r>
+            <w:proofErr w:type="gramEnd"/>
+            <w:r>
+              <w:rPr>
+                <w:rFonts w:ascii="BC Sans" w:hAnsi="BC Sans" w:cstheme="minorHAnsi"/>
+                <w:b/>
+                <w:sz w:val="18"/>
+                <w:szCs w:val="18"/>
+              </w:rPr>
+              <w:t>_to_date</w:t>
+            </w:r>
+            <w:proofErr w:type="spellEnd"/>
+            <w:r>
+              <w:rPr>
+                <w:rFonts w:ascii="BC Sans" w:hAnsi="BC Sans" w:cstheme="minorHAnsi"/>
+                <w:b/>
+                <w:sz w:val="18"/>
+                <w:szCs w:val="18"/>
+              </w:rPr>
+              <w:t>}</w:t>
+            </w:r>
+          </w:p>
+        </w:tc>
+        <w:tc>
+          <w:tcPr>
+            <w:tcW w:w="1427" w:type="dxa"/>
+            <w:tcBorders>
+              <w:bottom w:val="single" w:sz="4" w:space="0" w:color="auto"/>
+            </w:tcBorders>
+            <w:shd w:val="clear" w:color="auto" w:fill="D9D9D9" w:themeFill="background1" w:themeFillShade="D9"/>
+            <w:vAlign w:val="center"/>
+          </w:tcPr>
+          <w:p>
+            <w:pPr>
+              <w:pStyle w:val="TableParagraph"/>
+              <w:ind w:left="-105" w:right="0"/>
+              <w:rPr>
+                <w:rFonts w:ascii="BC Sans" w:hAnsi="BC Sans" w:cstheme="minorHAnsi"/>
+                <w:b/>
+                <w:color w:val="7F7F7F" w:themeColor="text1" w:themeTint="80"/>
+                <w:sz w:val="16"/>
+                <w:szCs w:val="16"/>
+              </w:rPr>
+            </w:pPr>
+            <w:r>
+              <w:rPr>
+                <w:rFonts w:ascii="BC Sans" w:hAnsi="BC Sans" w:cstheme="minorHAnsi"/>
+                <w:b/>
+                <w:sz w:val="18"/>
+                <w:szCs w:val="18"/>
+              </w:rPr>
+              <w:t>{$</w:t>
+            </w:r>
+            <w:proofErr w:type="spellStart"/>
+            <w:proofErr w:type="gramStart"/>
+            <w:r>
+              <w:rPr>
+                <w:rFonts w:ascii="BC Sans" w:hAnsi="BC Sans" w:cstheme="minorHAnsi"/>
+                <w:b/>
+                <w:sz w:val="18"/>
+                <w:szCs w:val="18"/>
+              </w:rPr>
+              <w:t>rt.totals</w:t>
+            </w:r>
+            <w:proofErr w:type="gramEnd"/>
+            <w:r>
+              <w:rPr>
+                <w:rFonts w:ascii="BC Sans" w:hAnsi="BC Sans" w:cstheme="minorHAnsi"/>
+                <w:b/>
+                <w:sz w:val="18"/>
+                <w:szCs w:val="18"/>
+              </w:rPr>
+              <w:t>_remaining</w:t>
+            </w:r>
+            <w:proofErr w:type="spellEnd"/>
+            <w:r>
+              <w:rPr>
+                <w:rFonts w:ascii="BC Sans" w:hAnsi="BC Sans" w:cstheme="minorHAnsi"/>
+                <w:b/>
+                <w:sz w:val="18"/>
+                <w:szCs w:val="18"/>
+              </w:rPr>
+              <w:t>}</w:t>
+            </w:r>
+          </w:p>
+        </w:tc>
+      </w:tr>
+      <w:tr>
+        <w:trPr>
+          <w:trHeight w:val="282"/>
+        </w:trPr>
+        <w:tc>
+          <w:tcPr>
+            <w:tcW w:w="11626" w:type="dxa"/>
+            <w:gridSpan w:val="2"/>
+            <w:tcBorders>
+              <w:top w:val="single" w:sz="4" w:space="0" w:color="auto"/>
+            </w:tcBorders>
+            <w:shd w:val="clear" w:color="auto" w:fill="D9D9D9" w:themeFill="background1" w:themeFillShade="D9"/>
+            <w:vAlign w:val="center"/>
+          </w:tcPr>
+          <w:p>
+            <w:pPr>
+              <w:pStyle w:val="TableParagraph"/>
+              <w:ind w:left="-105" w:right="0"/>
+              <w:rPr>
+                <w:rFonts w:ascii="BC Sans" w:hAnsi="BC Sans" w:cstheme="minorHAnsi"/>
+                <w:b/>
+                <w:sz w:val="18"/>
+                <w:szCs w:val="18"/>
+              </w:rPr>
+            </w:pPr>
+            <w:r>
+              <w:rPr>
+                <w:rFonts w:ascii="BC Sans" w:hAnsi="BC Sans" w:cstheme="minorHAnsi"/>
+                <w:b/>
+                <w:sz w:val="18"/>
+                <w:szCs w:val="18"/>
+              </w:rPr>
+              <w:t>TOTAL:</w:t>
+            </w:r>
+          </w:p>
+        </w:tc>
+        <w:tc>
+          <w:tcPr>
+            <w:tcW w:w="1427" w:type="dxa"/>
+            <w:tcBorders>
+              <w:top w:val="single" w:sz="4" w:space="0" w:color="auto"/>
+            </w:tcBorders>
+            <w:shd w:val="clear" w:color="auto" w:fill="D9D9D9" w:themeFill="background1" w:themeFillShade="D9"/>
+            <w:vAlign w:val="center"/>
+          </w:tcPr>
+          <w:p>
+            <w:pPr>
+              <w:pStyle w:val="TableParagraph"/>
+              <w:ind w:left="-105" w:right="0"/>
+              <w:rPr>
+                <w:rFonts w:ascii="BC Sans" w:hAnsi="BC Sans" w:cstheme="minorHAnsi"/>
+                <w:b/>
+                <w:sz w:val="18"/>
+                <w:szCs w:val="18"/>
+              </w:rPr>
+            </w:pPr>
+          </w:p>
+        </w:tc>
+        <w:tc>
+          <w:tcPr>
+            <w:tcW w:w="1426" w:type="dxa"/>
+            <w:tcBorders>
+              <w:top w:val="single" w:sz="4" w:space="0" w:color="auto"/>
+            </w:tcBorders>
+            <w:shd w:val="clear" w:color="auto" w:fill="D9D9D9" w:themeFill="background1" w:themeFillShade="D9"/>
+            <w:vAlign w:val="center"/>
+          </w:tcPr>
+          <w:p>
+            <w:pPr>
+              <w:pStyle w:val="TableParagraph"/>
+              <w:ind w:left="-105" w:right="0"/>
+              <w:rPr>
+                <w:rFonts w:ascii="BC Sans" w:hAnsi="BC Sans" w:cstheme="minorHAnsi"/>
+                <w:b/>
+                <w:sz w:val="18"/>
+                <w:szCs w:val="18"/>
+              </w:rPr>
+            </w:pPr>
+          </w:p>
+        </w:tc>
+        <w:tc>
+          <w:tcPr>
+            <w:tcW w:w="1427" w:type="dxa"/>
+            <w:tcBorders>
+              <w:top w:val="single" w:sz="4" w:space="0" w:color="auto"/>
+            </w:tcBorders>
+            <w:shd w:val="clear" w:color="auto" w:fill="D9D9D9" w:themeFill="background1" w:themeFillShade="D9"/>
+            <w:vAlign w:val="center"/>
+          </w:tcPr>
+          <w:p>
+            <w:pPr>
+              <w:pStyle w:val="TableParagraph"/>
+              <w:ind w:left="-105" w:right="0"/>
+              <w:rPr>
+                <w:rFonts w:ascii="BC Sans" w:hAnsi="BC Sans" w:cstheme="minorHAnsi"/>
+                <w:b/>
+                <w:sz w:val="18"/>
+                <w:szCs w:val="18"/>
+              </w:rPr>
+            </w:pPr>
+          </w:p>
+        </w:tc>
+        <w:tc>
+          <w:tcPr>
+            <w:tcW w:w="1427" w:type="dxa"/>
+            <w:tcBorders>
+              <w:top w:val="single" w:sz="4" w:space="0" w:color="auto"/>
+            </w:tcBorders>
+            <w:shd w:val="clear" w:color="auto" w:fill="D9D9D9" w:themeFill="background1" w:themeFillShade="D9"/>
+            <w:vAlign w:val="center"/>
+          </w:tcPr>
+          <w:p>
+            <w:pPr>
+              <w:pStyle w:val="TableParagraph"/>
+              <w:ind w:left="-105" w:right="0"/>
+              <w:rPr>
+                <w:rFonts w:ascii="BC Sans" w:hAnsi="BC Sans" w:cstheme="minorHAnsi"/>
+                <w:b/>
+                <w:sz w:val="18"/>
+                <w:szCs w:val="18"/>
+              </w:rPr>
+            </w:pPr>
+          </w:p>
+        </w:tc>
+        <w:tc>
+          <w:tcPr>
+            <w:tcW w:w="1427" w:type="dxa"/>
+            <w:tcBorders>
+              <w:top w:val="single" w:sz="4" w:space="0" w:color="auto"/>
+            </w:tcBorders>
+            <w:shd w:val="clear" w:color="auto" w:fill="D9D9D9" w:themeFill="background1" w:themeFillShade="D9"/>
+            <w:vAlign w:val="center"/>
+          </w:tcPr>
+          <w:p>
+            <w:pPr>
+              <w:pStyle w:val="TableParagraph"/>
+              <w:ind w:left="-105" w:right="0"/>
+              <w:rPr>
+                <w:rFonts w:ascii="BC Sans" w:hAnsi="BC Sans" w:cstheme="minorHAnsi"/>
+                <w:b/>
+                <w:sz w:val="18"/>
+                <w:szCs w:val="18"/>
+              </w:rPr>
+            </w:pPr>
           </w:p>
         </w:tc>
       </w:tr>
@@ -1750,7 +2576,7 @@
 </file>
 
 <file path=word/endnotes.xml><?xml version="1.0" encoding="utf-8"?>
-<w:endnotes xmlns:wpc="http://schemas.microsoft.com/office/word/2010/wordprocessingCanvas" xmlns:cx="http://schemas.microsoft.com/office/drawing/2014/chartex" xmlns:cx1="http://schemas.microsoft.com/office/drawing/2015/9/8/chartex" xmlns:cx2="http://schemas.microsoft.com/office/drawing/2015/10/21/chartex" xmlns:cx3="http://schemas.microsoft.com/office/drawing/2016/5/9/chartex" xmlns:cx4="http://schemas.microsoft.com/office/drawing/2016/5/10/chartex" xmlns:cx5="http://schemas.microsoft.com/office/drawing/2016/5/11/chartex" xmlns:cx6="http://schemas.microsoft.com/office/drawing/2016/5/12/chartex" xmlns:cx7="http://schemas.microsoft.com/office/drawing/2016/5/13/chartex" xmlns:cx8="http://schemas.microsoft.com/office/drawing/2016/5/14/chartex" xmlns:mc="http://schemas.openxmlformats.org/markup-compatibility/2006" xmlns:aink="http://schemas.microsoft.com/office/drawing/2016/ink" xmlns:am3d="http://schemas.microsoft.com/office/drawing/2017/model3d" xmlns:o="urn:schemas-microsoft-com:office:office" xmlns:oel="http://schemas.microsoft.com/office/2019/extlst" xmlns:r="http://schemas.openxmlformats.org/officeDocument/2006/relationships" xmlns:m="http://schemas.openxmlformats.org/officeDocument/2006/math" xmlns:v="urn:schemas-microsoft-com:vml" xmlns:wp14="http://schemas.microsoft.com/office/word/2010/wordprocessingDrawing" xmlns:wp="http://schemas.openxmlformats.org/drawingml/2006/wordprocessingDrawing" xmlns:w10="urn:schemas-microsoft-com:office:word" xmlns:w="http://schemas.openxmlformats.org/wordprocessingml/2006/main" xmlns:w14="http://schemas.microsoft.com/office/word/2010/wordml" xmlns:w15="http://schemas.microsoft.com/office/word/2012/wordml" xmlns:w16cex="http://schemas.microsoft.com/office/word/2018/wordml/cex" xmlns:w16cid="http://schemas.microsoft.com/office/word/2016/wordml/cid" xmlns:w16="http://schemas.microsoft.com/office/word/2018/wordml" xmlns:w16sdtdh="http://schemas.microsoft.com/office/word/2020/wordml/sdtdatahash" xmlns:w16se="http://schemas.microsoft.com/office/word/2015/wordml/symex" xmlns:wpg="http://schemas.microsoft.com/office/word/2010/wordprocessingGroup" xmlns:wpi="http://schemas.microsoft.com/office/word/2010/wordprocessingInk" xmlns:wne="http://schemas.microsoft.com/office/word/2006/wordml" xmlns:wps="http://schemas.microsoft.com/office/word/2010/wordprocessingShape" mc:Ignorable="w14 w15 w16se w16cid w16 w16cex w16sdtdh wp14">
+<w:endnotes xmlns:wpc="http://schemas.microsoft.com/office/word/2010/wordprocessingCanvas" xmlns:cx="http://schemas.microsoft.com/office/drawing/2014/chartex" xmlns:cx1="http://schemas.microsoft.com/office/drawing/2015/9/8/chartex" xmlns:cx2="http://schemas.microsoft.com/office/drawing/2015/10/21/chartex" xmlns:cx3="http://schemas.microsoft.com/office/drawing/2016/5/9/chartex" xmlns:cx4="http://schemas.microsoft.com/office/drawing/2016/5/10/chartex" xmlns:cx5="http://schemas.microsoft.com/office/drawing/2016/5/11/chartex" xmlns:cx6="http://schemas.microsoft.com/office/drawing/2016/5/12/chartex" xmlns:cx7="http://schemas.microsoft.com/office/drawing/2016/5/13/chartex" xmlns:cx8="http://schemas.microsoft.com/office/drawing/2016/5/14/chartex" xmlns:mc="http://schemas.openxmlformats.org/markup-compatibility/2006" xmlns:aink="http://schemas.microsoft.com/office/drawing/2016/ink" xmlns:am3d="http://schemas.microsoft.com/office/drawing/2017/model3d" xmlns:o="urn:schemas-microsoft-com:office:office" xmlns:oel="http://schemas.microsoft.com/office/2019/extlst" xmlns:r="http://schemas.openxmlformats.org/officeDocument/2006/relationships" xmlns:m="http://schemas.openxmlformats.org/officeDocument/2006/math" xmlns:v="urn:schemas-microsoft-com:vml" xmlns:wp14="http://schemas.microsoft.com/office/word/2010/wordprocessingDrawing" xmlns:wp="http://schemas.openxmlformats.org/drawingml/2006/wordprocessingDrawing" xmlns:w10="urn:schemas-microsoft-com:office:word" xmlns:w="http://schemas.openxmlformats.org/wordprocessingml/2006/main" xmlns:w14="http://schemas.microsoft.com/office/word/2010/wordml" xmlns:w15="http://schemas.microsoft.com/office/word/2012/wordml" xmlns:w16cex="http://schemas.microsoft.com/office/word/2018/wordml/cex" xmlns:w16cid="http://schemas.microsoft.com/office/word/2016/wordml/cid" xmlns:w16="http://schemas.microsoft.com/office/word/2018/wordml" xmlns:w16du="http://schemas.microsoft.com/office/word/2023/wordml/word16du" xmlns:w16sdtdh="http://schemas.microsoft.com/office/word/2020/wordml/sdtdatahash" xmlns:w16se="http://schemas.microsoft.com/office/word/2015/wordml/symex" xmlns:wpg="http://schemas.microsoft.com/office/word/2010/wordprocessingGroup" xmlns:wpi="http://schemas.microsoft.com/office/word/2010/wordprocessingInk" xmlns:wne="http://schemas.microsoft.com/office/word/2006/wordml" xmlns:wps="http://schemas.microsoft.com/office/word/2010/wordprocessingShape" mc:Ignorable="w14 w15 w16se w16cid w16 w16cex w16sdtdh w16du wp14">
   <w:endnote w:type="separator" w:id="-1">
     <w:p>
       <w:r>
@@ -1769,7 +2595,7 @@
 </file>
 
 <file path=word/footer1.xml><?xml version="1.0" encoding="utf-8"?>
-<w:ftr xmlns:wpc="http://schemas.microsoft.com/office/word/2010/wordprocessingCanvas" xmlns:cx="http://schemas.microsoft.com/office/drawing/2014/chartex" xmlns:cx1="http://schemas.microsoft.com/office/drawing/2015/9/8/chartex" xmlns:cx2="http://schemas.microsoft.com/office/drawing/2015/10/21/chartex" xmlns:cx3="http://schemas.microsoft.com/office/drawing/2016/5/9/chartex" xmlns:cx4="http://schemas.microsoft.com/office/drawing/2016/5/10/chartex" xmlns:cx5="http://schemas.microsoft.com/office/drawing/2016/5/11/chartex" xmlns:cx6="http://schemas.microsoft.com/office/drawing/2016/5/12/chartex" xmlns:cx7="http://schemas.microsoft.com/office/drawing/2016/5/13/chartex" xmlns:cx8="http://schemas.microsoft.com/office/drawing/2016/5/14/chartex" xmlns:mc="http://schemas.openxmlformats.org/markup-compatibility/2006" xmlns:aink="http://schemas.microsoft.com/office/drawing/2016/ink" xmlns:am3d="http://schemas.microsoft.com/office/drawing/2017/model3d" xmlns:o="urn:schemas-microsoft-com:office:office" xmlns:oel="http://schemas.microsoft.com/office/2019/extlst" xmlns:r="http://schemas.openxmlformats.org/officeDocument/2006/relationships" xmlns:m="http://schemas.openxmlformats.org/officeDocument/2006/math" xmlns:v="urn:schemas-microsoft-com:vml" xmlns:wp14="http://schemas.microsoft.com/office/word/2010/wordprocessingDrawing" xmlns:wp="http://schemas.openxmlformats.org/drawingml/2006/wordprocessingDrawing" xmlns:w10="urn:schemas-microsoft-com:office:word" xmlns:w="http://schemas.openxmlformats.org/wordprocessingml/2006/main" xmlns:w14="http://schemas.microsoft.com/office/word/2010/wordml" xmlns:w15="http://schemas.microsoft.com/office/word/2012/wordml" xmlns:w16cex="http://schemas.microsoft.com/office/word/2018/wordml/cex" xmlns:w16cid="http://schemas.microsoft.com/office/word/2016/wordml/cid" xmlns:w16="http://schemas.microsoft.com/office/word/2018/wordml" xmlns:w16sdtdh="http://schemas.microsoft.com/office/word/2020/wordml/sdtdatahash" xmlns:w16se="http://schemas.microsoft.com/office/word/2015/wordml/symex" xmlns:wpg="http://schemas.microsoft.com/office/word/2010/wordprocessingGroup" xmlns:wpi="http://schemas.microsoft.com/office/word/2010/wordprocessingInk" xmlns:wne="http://schemas.microsoft.com/office/word/2006/wordml" xmlns:wps="http://schemas.microsoft.com/office/word/2010/wordprocessingShape" mc:Ignorable="w14 w15 w16se w16cid w16 w16cex w16sdtdh wp14">
+<w:ftr xmlns:wpc="http://schemas.microsoft.com/office/word/2010/wordprocessingCanvas" xmlns:cx="http://schemas.microsoft.com/office/drawing/2014/chartex" xmlns:cx1="http://schemas.microsoft.com/office/drawing/2015/9/8/chartex" xmlns:cx2="http://schemas.microsoft.com/office/drawing/2015/10/21/chartex" xmlns:cx3="http://schemas.microsoft.com/office/drawing/2016/5/9/chartex" xmlns:cx4="http://schemas.microsoft.com/office/drawing/2016/5/10/chartex" xmlns:cx5="http://schemas.microsoft.com/office/drawing/2016/5/11/chartex" xmlns:cx6="http://schemas.microsoft.com/office/drawing/2016/5/12/chartex" xmlns:cx7="http://schemas.microsoft.com/office/drawing/2016/5/13/chartex" xmlns:cx8="http://schemas.microsoft.com/office/drawing/2016/5/14/chartex" xmlns:mc="http://schemas.openxmlformats.org/markup-compatibility/2006" xmlns:aink="http://schemas.microsoft.com/office/drawing/2016/ink" xmlns:am3d="http://schemas.microsoft.com/office/drawing/2017/model3d" xmlns:o="urn:schemas-microsoft-com:office:office" xmlns:oel="http://schemas.microsoft.com/office/2019/extlst" xmlns:r="http://schemas.openxmlformats.org/officeDocument/2006/relationships" xmlns:m="http://schemas.openxmlformats.org/officeDocument/2006/math" xmlns:v="urn:schemas-microsoft-com:vml" xmlns:wp14="http://schemas.microsoft.com/office/word/2010/wordprocessingDrawing" xmlns:wp="http://schemas.openxmlformats.org/drawingml/2006/wordprocessingDrawing" xmlns:w10="urn:schemas-microsoft-com:office:word" xmlns:w="http://schemas.openxmlformats.org/wordprocessingml/2006/main" xmlns:w14="http://schemas.microsoft.com/office/word/2010/wordml" xmlns:w15="http://schemas.microsoft.com/office/word/2012/wordml" xmlns:w16cex="http://schemas.microsoft.com/office/word/2018/wordml/cex" xmlns:w16cid="http://schemas.microsoft.com/office/word/2016/wordml/cid" xmlns:w16="http://schemas.microsoft.com/office/word/2018/wordml" xmlns:w16du="http://schemas.microsoft.com/office/word/2023/wordml/word16du" xmlns:w16sdtdh="http://schemas.microsoft.com/office/word/2020/wordml/sdtdatahash" xmlns:w16se="http://schemas.microsoft.com/office/word/2015/wordml/symex" xmlns:wpg="http://schemas.microsoft.com/office/word/2010/wordprocessingGroup" xmlns:wpi="http://schemas.microsoft.com/office/word/2010/wordprocessingInk" xmlns:wne="http://schemas.microsoft.com/office/word/2006/wordml" xmlns:wps="http://schemas.microsoft.com/office/word/2010/wordprocessingShape" mc:Ignorable="w14 w15 w16se w16cid w16 w16cex w16sdtdh w16du wp14">
   <w:p>
     <w:pPr>
       <w:pStyle w:val="Footer"/>
@@ -1942,7 +2768,7 @@
         <w:sz w:val="20"/>
         <w:szCs w:val="20"/>
       </w:rPr>
-      <w:t>May 30, 2023</w:t>
+      <w:t>June 14, 2024</w:t>
     </w:r>
     <w:r>
       <w:rPr>
@@ -1961,7 +2787,7 @@
 </file>
 
 <file path=word/footnotes.xml><?xml version="1.0" encoding="utf-8"?>
-<w:footnotes xmlns:wpc="http://schemas.microsoft.com/office/word/2010/wordprocessingCanvas" xmlns:cx="http://schemas.microsoft.com/office/drawing/2014/chartex" xmlns:cx1="http://schemas.microsoft.com/office/drawing/2015/9/8/chartex" xmlns:cx2="http://schemas.microsoft.com/office/drawing/2015/10/21/chartex" xmlns:cx3="http://schemas.microsoft.com/office/drawing/2016/5/9/chartex" xmlns:cx4="http://schemas.microsoft.com/office/drawing/2016/5/10/chartex" xmlns:cx5="http://schemas.microsoft.com/office/drawing/2016/5/11/chartex" xmlns:cx6="http://schemas.microsoft.com/office/drawing/2016/5/12/chartex" xmlns:cx7="http://schemas.microsoft.com/office/drawing/2016/5/13/chartex" xmlns:cx8="http://schemas.microsoft.com/office/drawing/2016/5/14/chartex" xmlns:mc="http://schemas.openxmlformats.org/markup-compatibility/2006" xmlns:aink="http://schemas.microsoft.com/office/drawing/2016/ink" xmlns:am3d="http://schemas.microsoft.com/office/drawing/2017/model3d" xmlns:o="urn:schemas-microsoft-com:office:office" xmlns:oel="http://schemas.microsoft.com/office/2019/extlst" xmlns:r="http://schemas.openxmlformats.org/officeDocument/2006/relationships" xmlns:m="http://schemas.openxmlformats.org/officeDocument/2006/math" xmlns:v="urn:schemas-microsoft-com:vml" xmlns:wp14="http://schemas.microsoft.com/office/word/2010/wordprocessingDrawing" xmlns:wp="http://schemas.openxmlformats.org/drawingml/2006/wordprocessingDrawing" xmlns:w10="urn:schemas-microsoft-com:office:word" xmlns:w="http://schemas.openxmlformats.org/wordprocessingml/2006/main" xmlns:w14="http://schemas.microsoft.com/office/word/2010/wordml" xmlns:w15="http://schemas.microsoft.com/office/word/2012/wordml" xmlns:w16cex="http://schemas.microsoft.com/office/word/2018/wordml/cex" xmlns:w16cid="http://schemas.microsoft.com/office/word/2016/wordml/cid" xmlns:w16="http://schemas.microsoft.com/office/word/2018/wordml" xmlns:w16sdtdh="http://schemas.microsoft.com/office/word/2020/wordml/sdtdatahash" xmlns:w16se="http://schemas.microsoft.com/office/word/2015/wordml/symex" xmlns:wpg="http://schemas.microsoft.com/office/word/2010/wordprocessingGroup" xmlns:wpi="http://schemas.microsoft.com/office/word/2010/wordprocessingInk" xmlns:wne="http://schemas.microsoft.com/office/word/2006/wordml" xmlns:wps="http://schemas.microsoft.com/office/word/2010/wordprocessingShape" mc:Ignorable="w14 w15 w16se w16cid w16 w16cex w16sdtdh wp14">
+<w:footnotes xmlns:wpc="http://schemas.microsoft.com/office/word/2010/wordprocessingCanvas" xmlns:cx="http://schemas.microsoft.com/office/drawing/2014/chartex" xmlns:cx1="http://schemas.microsoft.com/office/drawing/2015/9/8/chartex" xmlns:cx2="http://schemas.microsoft.com/office/drawing/2015/10/21/chartex" xmlns:cx3="http://schemas.microsoft.com/office/drawing/2016/5/9/chartex" xmlns:cx4="http://schemas.microsoft.com/office/drawing/2016/5/10/chartex" xmlns:cx5="http://schemas.microsoft.com/office/drawing/2016/5/11/chartex" xmlns:cx6="http://schemas.microsoft.com/office/drawing/2016/5/12/chartex" xmlns:cx7="http://schemas.microsoft.com/office/drawing/2016/5/13/chartex" xmlns:cx8="http://schemas.microsoft.com/office/drawing/2016/5/14/chartex" xmlns:mc="http://schemas.openxmlformats.org/markup-compatibility/2006" xmlns:aink="http://schemas.microsoft.com/office/drawing/2016/ink" xmlns:am3d="http://schemas.microsoft.com/office/drawing/2017/model3d" xmlns:o="urn:schemas-microsoft-com:office:office" xmlns:oel="http://schemas.microsoft.com/office/2019/extlst" xmlns:r="http://schemas.openxmlformats.org/officeDocument/2006/relationships" xmlns:m="http://schemas.openxmlformats.org/officeDocument/2006/math" xmlns:v="urn:schemas-microsoft-com:vml" xmlns:wp14="http://schemas.microsoft.com/office/word/2010/wordprocessingDrawing" xmlns:wp="http://schemas.openxmlformats.org/drawingml/2006/wordprocessingDrawing" xmlns:w10="urn:schemas-microsoft-com:office:word" xmlns:w="http://schemas.openxmlformats.org/wordprocessingml/2006/main" xmlns:w14="http://schemas.microsoft.com/office/word/2010/wordml" xmlns:w15="http://schemas.microsoft.com/office/word/2012/wordml" xmlns:w16cex="http://schemas.microsoft.com/office/word/2018/wordml/cex" xmlns:w16cid="http://schemas.microsoft.com/office/word/2016/wordml/cid" xmlns:w16="http://schemas.microsoft.com/office/word/2018/wordml" xmlns:w16du="http://schemas.microsoft.com/office/word/2023/wordml/word16du" xmlns:w16sdtdh="http://schemas.microsoft.com/office/word/2020/wordml/sdtdatahash" xmlns:w16se="http://schemas.microsoft.com/office/word/2015/wordml/symex" xmlns:wpg="http://schemas.microsoft.com/office/word/2010/wordprocessingGroup" xmlns:wpi="http://schemas.microsoft.com/office/word/2010/wordprocessingInk" xmlns:wne="http://schemas.microsoft.com/office/word/2006/wordml" xmlns:wps="http://schemas.microsoft.com/office/word/2010/wordprocessingShape" mc:Ignorable="w14 w15 w16se w16cid w16 w16cex w16sdtdh w16du wp14">
   <w:footnote w:type="separator" w:id="-1">
     <w:p>
       <w:r>
@@ -1980,7 +2806,7 @@
 </file>
 
 <file path=word/styles.xml><?xml version="1.0" encoding="utf-8"?>
-<w:styles xmlns:mc="http://schemas.openxmlformats.org/markup-compatibility/2006" xmlns:r="http://schemas.openxmlformats.org/officeDocument/2006/relationships" xmlns:w="http://schemas.openxmlformats.org/wordprocessingml/2006/main" xmlns:w14="http://schemas.microsoft.com/office/word/2010/wordml" xmlns:w15="http://schemas.microsoft.com/office/word/2012/wordml" xmlns:w16cex="http://schemas.microsoft.com/office/word/2018/wordml/cex" xmlns:w16cid="http://schemas.microsoft.com/office/word/2016/wordml/cid" xmlns:w16="http://schemas.microsoft.com/office/word/2018/wordml" xmlns:w16sdtdh="http://schemas.microsoft.com/office/word/2020/wordml/sdtdatahash" xmlns:w16se="http://schemas.microsoft.com/office/word/2015/wordml/symex" mc:Ignorable="w14 w15 w16se w16cid w16 w16cex w16sdtdh">
+<w:styles xmlns:mc="http://schemas.openxmlformats.org/markup-compatibility/2006" xmlns:r="http://schemas.openxmlformats.org/officeDocument/2006/relationships" xmlns:w="http://schemas.openxmlformats.org/wordprocessingml/2006/main" xmlns:w14="http://schemas.microsoft.com/office/word/2010/wordml" xmlns:w15="http://schemas.microsoft.com/office/word/2012/wordml" xmlns:w16cex="http://schemas.microsoft.com/office/word/2018/wordml/cex" xmlns:w16cid="http://schemas.microsoft.com/office/word/2016/wordml/cid" xmlns:w16="http://schemas.microsoft.com/office/word/2018/wordml" xmlns:w16du="http://schemas.microsoft.com/office/word/2023/wordml/word16du" xmlns:w16sdtdh="http://schemas.microsoft.com/office/word/2020/wordml/sdtdatahash" xmlns:w16se="http://schemas.microsoft.com/office/word/2015/wordml/symex" mc:Ignorable="w14 w15 w16se w16cid w16 w16cex w16sdtdh w16du">
   <w:docDefaults>
     <w:rPrDefault>
       <w:rPr>

</xml_diff>

<commit_message>
trying to clear up error when loading tab_49 reports
</commit_message>
<xml_diff>
--- a/backend/reports/docx/Tab_49_rpt_PF_NetRecoveries.docx
+++ b/backend/reports/docx/Tab_49_rpt_PF_NetRecoveries.docx
@@ -1710,14 +1710,302 @@
           </w:p>
         </w:tc>
       </w:tr>
+    </w:tbl>
+    <w:p/>
+    <w:p>
+      <w:pPr>
+        <w:pStyle w:val="BodyText"/>
+        <w:spacing w:before="56"/>
+        <w:ind w:right="-367"/>
+        <w:rPr>
+          <w:rFonts w:ascii="BC Sans" w:hAnsi="BC Sans" w:cstheme="minorHAnsi"/>
+        </w:rPr>
+      </w:pPr>
+    </w:p>
+    <w:p>
+      <w:pPr>
+        <w:pStyle w:val="BodyText"/>
+        <w:spacing w:before="56"/>
+        <w:ind w:right="-367"/>
+        <w:rPr>
+          <w:rFonts w:ascii="BC Sans" w:hAnsi="BC Sans" w:cstheme="minorHAnsi"/>
+        </w:rPr>
+      </w:pPr>
+      <w:r>
+        <w:rPr>
+          <w:rFonts w:ascii="BC Sans" w:hAnsi="BC Sans" w:cstheme="minorHAnsi"/>
+        </w:rPr>
+        <w:t>{$r1.portfolio_name}</w:t>
+      </w:r>
+    </w:p>
+    <w:p>
+      <w:pPr>
+        <w:pStyle w:val="BodyText"/>
+        <w:spacing w:before="56"/>
+        <w:ind w:right="-367"/>
+        <w:rPr>
+          <w:rFonts w:ascii="BC Sans" w:hAnsi="BC Sans" w:cstheme="minorHAnsi"/>
+        </w:rPr>
+      </w:pPr>
+      <w:r>
+        <w:rPr>
+          <w:rFonts w:ascii="BC Sans" w:hAnsi="BC Sans" w:cstheme="minorHAnsi"/>
+        </w:rPr>
+        <w:t xml:space="preserve">{#r = </w:t>
+      </w:r>
+      <w:proofErr w:type="spellStart"/>
+      <w:proofErr w:type="gramStart"/>
+      <w:r>
+        <w:rPr>
+          <w:rFonts w:ascii="BC Sans" w:hAnsi="BC Sans" w:cstheme="minorHAnsi"/>
+        </w:rPr>
+        <w:t>d.report</w:t>
+      </w:r>
+      <w:proofErr w:type="spellEnd"/>
+      <w:proofErr w:type="gramEnd"/>
+      <w:r>
+        <w:rPr>
+          <w:rFonts w:ascii="BC Sans" w:hAnsi="BC Sans" w:cstheme="minorHAnsi"/>
+        </w:rPr>
+        <w:t>[</w:t>
+      </w:r>
+      <w:proofErr w:type="spellStart"/>
+      <w:r>
+        <w:rPr>
+          <w:rFonts w:ascii="BC Sans" w:hAnsi="BC Sans" w:cstheme="minorHAnsi"/>
+        </w:rPr>
+        <w:t>i</w:t>
+      </w:r>
+      <w:proofErr w:type="spellEnd"/>
+      <w:r>
+        <w:rPr>
+          <w:rFonts w:ascii="BC Sans" w:hAnsi="BC Sans" w:cstheme="minorHAnsi"/>
+        </w:rPr>
+        <w:t>]}</w:t>
+      </w:r>
+    </w:p>
+    <w:p>
+      <w:pPr>
+        <w:pStyle w:val="BodyText"/>
+        <w:spacing w:before="56"/>
+        <w:ind w:right="-367"/>
+        <w:rPr>
+          <w:rFonts w:ascii="BC Sans" w:hAnsi="BC Sans" w:cstheme="minorHAnsi"/>
+        </w:rPr>
+      </w:pPr>
+      <w:r>
+        <w:rPr>
+          <w:rFonts w:ascii="BC Sans" w:hAnsi="BC Sans" w:cstheme="minorHAnsi"/>
+        </w:rPr>
+        <w:t xml:space="preserve">{#r1= </w:t>
+      </w:r>
+      <w:proofErr w:type="spellStart"/>
+      <w:proofErr w:type="gramStart"/>
+      <w:r>
+        <w:rPr>
+          <w:rFonts w:ascii="BC Sans" w:hAnsi="BC Sans" w:cstheme="minorHAnsi"/>
+        </w:rPr>
+        <w:t>d.report</w:t>
+      </w:r>
+      <w:proofErr w:type="spellEnd"/>
+      <w:proofErr w:type="gramEnd"/>
+      <w:r>
+        <w:rPr>
+          <w:rFonts w:ascii="BC Sans" w:hAnsi="BC Sans" w:cstheme="minorHAnsi"/>
+        </w:rPr>
+        <w:t>[i+1]}</w:t>
+      </w:r>
+    </w:p>
+    <w:p>
+      <w:pPr>
+        <w:pStyle w:val="BodyText"/>
+        <w:spacing w:before="56"/>
+        <w:ind w:right="-367"/>
+        <w:rPr>
+          <w:rFonts w:ascii="BC Sans" w:hAnsi="BC Sans" w:cstheme="minorHAnsi"/>
+        </w:rPr>
+      </w:pPr>
+      <w:r>
+        <w:rPr>
+          <w:rFonts w:ascii="BC Sans" w:hAnsi="BC Sans" w:cstheme="minorHAnsi"/>
+        </w:rPr>
+        <w:t xml:space="preserve">{#rp = </w:t>
+      </w:r>
+      <w:proofErr w:type="spellStart"/>
+      <w:proofErr w:type="gramStart"/>
+      <w:r>
+        <w:rPr>
+          <w:rFonts w:ascii="BC Sans" w:hAnsi="BC Sans" w:cstheme="minorHAnsi"/>
+        </w:rPr>
+        <w:t>d.report</w:t>
+      </w:r>
+      <w:proofErr w:type="spellEnd"/>
+      <w:proofErr w:type="gramEnd"/>
+      <w:r>
+        <w:rPr>
+          <w:rFonts w:ascii="BC Sans" w:hAnsi="BC Sans" w:cstheme="minorHAnsi"/>
+        </w:rPr>
+        <w:t>[</w:t>
+      </w:r>
+      <w:proofErr w:type="spellStart"/>
+      <w:r>
+        <w:rPr>
+          <w:rFonts w:ascii="BC Sans" w:hAnsi="BC Sans" w:cstheme="minorHAnsi"/>
+        </w:rPr>
+        <w:t>i</w:t>
+      </w:r>
+      <w:proofErr w:type="spellEnd"/>
+      <w:r>
+        <w:rPr>
+          <w:rFonts w:ascii="BC Sans" w:hAnsi="BC Sans" w:cstheme="minorHAnsi"/>
+        </w:rPr>
+        <w:t>].projects[</w:t>
+      </w:r>
+      <w:proofErr w:type="spellStart"/>
+      <w:r>
+        <w:rPr>
+          <w:rFonts w:ascii="BC Sans" w:hAnsi="BC Sans" w:cstheme="minorHAnsi"/>
+        </w:rPr>
+        <w:t>i</w:t>
+      </w:r>
+      <w:proofErr w:type="spellEnd"/>
+      <w:r>
+        <w:rPr>
+          <w:rFonts w:ascii="BC Sans" w:hAnsi="BC Sans" w:cstheme="minorHAnsi"/>
+        </w:rPr>
+        <w:t>]}</w:t>
+      </w:r>
+    </w:p>
+    <w:p>
+      <w:pPr>
+        <w:pStyle w:val="BodyText"/>
+        <w:spacing w:before="56"/>
+        <w:ind w:right="-367"/>
+        <w:rPr>
+          <w:rFonts w:ascii="BC Sans" w:hAnsi="BC Sans" w:cstheme="minorHAnsi"/>
+        </w:rPr>
+      </w:pPr>
+      <w:r>
+        <w:rPr>
+          <w:rFonts w:ascii="BC Sans" w:hAnsi="BC Sans" w:cstheme="minorHAnsi"/>
+        </w:rPr>
+        <w:t xml:space="preserve">{#rp1 = </w:t>
+      </w:r>
+      <w:proofErr w:type="spellStart"/>
+      <w:proofErr w:type="gramStart"/>
+      <w:r>
+        <w:rPr>
+          <w:rFonts w:ascii="BC Sans" w:hAnsi="BC Sans" w:cstheme="minorHAnsi"/>
+        </w:rPr>
+        <w:t>d.report</w:t>
+      </w:r>
+      <w:proofErr w:type="spellEnd"/>
+      <w:proofErr w:type="gramEnd"/>
+      <w:r>
+        <w:rPr>
+          <w:rFonts w:ascii="BC Sans" w:hAnsi="BC Sans" w:cstheme="minorHAnsi"/>
+        </w:rPr>
+        <w:t>[</w:t>
+      </w:r>
+      <w:proofErr w:type="spellStart"/>
+      <w:r>
+        <w:rPr>
+          <w:rFonts w:ascii="BC Sans" w:hAnsi="BC Sans" w:cstheme="minorHAnsi"/>
+        </w:rPr>
+        <w:t>i</w:t>
+      </w:r>
+      <w:proofErr w:type="spellEnd"/>
+      <w:r>
+        <w:rPr>
+          <w:rFonts w:ascii="BC Sans" w:hAnsi="BC Sans" w:cstheme="minorHAnsi"/>
+        </w:rPr>
+        <w:t>].projects[i+1]}</w:t>
+      </w:r>
+    </w:p>
+    <w:p>
+      <w:pPr>
+        <w:pStyle w:val="BodyText"/>
+        <w:spacing w:before="56"/>
+        <w:ind w:right="-367"/>
+        <w:rPr>
+          <w:rFonts w:ascii="BC Sans" w:hAnsi="BC Sans" w:cstheme="minorHAnsi"/>
+        </w:rPr>
+      </w:pPr>
+      <w:r>
+        <w:rPr>
+          <w:rFonts w:ascii="BC Sans" w:hAnsi="BC Sans" w:cstheme="minorHAnsi"/>
+        </w:rPr>
+        <w:t xml:space="preserve">{#rt = </w:t>
+      </w:r>
+      <w:proofErr w:type="spellStart"/>
+      <w:proofErr w:type="gramStart"/>
+      <w:r>
+        <w:rPr>
+          <w:rFonts w:ascii="BC Sans" w:hAnsi="BC Sans" w:cstheme="minorHAnsi"/>
+        </w:rPr>
+        <w:t>d.report</w:t>
+      </w:r>
+      <w:proofErr w:type="spellEnd"/>
+      <w:proofErr w:type="gramEnd"/>
+      <w:r>
+        <w:rPr>
+          <w:rFonts w:ascii="BC Sans" w:hAnsi="BC Sans" w:cstheme="minorHAnsi"/>
+        </w:rPr>
+        <w:t>[</w:t>
+      </w:r>
+      <w:proofErr w:type="spellStart"/>
+      <w:r>
+        <w:rPr>
+          <w:rFonts w:ascii="BC Sans" w:hAnsi="BC Sans" w:cstheme="minorHAnsi"/>
+        </w:rPr>
+        <w:t>i</w:t>
+      </w:r>
+      <w:proofErr w:type="spellEnd"/>
+      <w:r>
+        <w:rPr>
+          <w:rFonts w:ascii="BC Sans" w:hAnsi="BC Sans" w:cstheme="minorHAnsi"/>
+        </w:rPr>
+        <w:t>].</w:t>
+      </w:r>
+      <w:proofErr w:type="spellStart"/>
+      <w:r>
+        <w:rPr>
+          <w:rFonts w:ascii="BC Sans" w:hAnsi="BC Sans" w:cstheme="minorHAnsi"/>
+        </w:rPr>
+        <w:t>portfolio_totals</w:t>
+      </w:r>
+      <w:proofErr w:type="spellEnd"/>
+      <w:r>
+        <w:rPr>
+          <w:rFonts w:ascii="BC Sans" w:hAnsi="BC Sans" w:cstheme="minorHAnsi"/>
+        </w:rPr>
+        <w:t>}</w:t>
+      </w:r>
+    </w:p>
+    <w:tbl>
+      <w:tblPr>
+        <w:tblStyle w:val="TableGridLight"/>
+        <w:tblpPr w:leftFromText="180" w:rightFromText="180" w:vertAnchor="page" w:horzAnchor="margin" w:tblpY="7906"/>
+        <w:tblW w:w="0" w:type="auto"/>
+        <w:tblLayout w:type="fixed"/>
+        <w:tblLook w:val="01E0" w:firstRow="1" w:lastRow="1" w:firstColumn="1" w:lastColumn="1" w:noHBand="0" w:noVBand="0"/>
+      </w:tblPr>
+      <w:tblGrid>
+        <w:gridCol w:w="11626"/>
+        <w:gridCol w:w="1427"/>
+        <w:gridCol w:w="1426"/>
+        <w:gridCol w:w="1427"/>
+        <w:gridCol w:w="1427"/>
+        <w:gridCol w:w="1427"/>
+      </w:tblGrid>
       <w:tr>
         <w:trPr>
-          <w:trHeight w:val="282"/>
+          <w:trHeight w:val="273"/>
         </w:trPr>
         <w:tc>
           <w:tcPr>
             <w:tcW w:w="18760" w:type="dxa"/>
-            <w:gridSpan w:val="7"/>
+            <w:gridSpan w:val="6"/>
             <w:tcBorders>
               <w:bottom w:val="single" w:sz="4" w:space="0" w:color="auto"/>
             </w:tcBorders>
@@ -1755,7 +2043,6 @@
         <w:tc>
           <w:tcPr>
             <w:tcW w:w="11626" w:type="dxa"/>
-            <w:gridSpan w:val="2"/>
             <w:tcBorders>
               <w:bottom w:val="single" w:sz="4" w:space="0" w:color="auto"/>
             </w:tcBorders>
@@ -1808,15 +2095,7 @@
                 <w:sz w:val="17"/>
                 <w:szCs w:val="17"/>
               </w:rPr>
-              <w:t>}</w:t>
-            </w:r>
-            <w:r>
-              <w:rPr>
-                <w:rFonts w:ascii="BC Sans" w:hAnsi="BC Sans" w:cstheme="minorHAnsi"/>
-                <w:sz w:val="17"/>
-                <w:szCs w:val="17"/>
-              </w:rPr>
-              <w:t>:</w:t>
+              <w:t>}:</w:t>
             </w:r>
           </w:p>
         </w:tc>
@@ -2132,7 +2411,151 @@
         <w:tc>
           <w:tcPr>
             <w:tcW w:w="11626" w:type="dxa"/>
-            <w:gridSpan w:val="2"/>
+            <w:tcBorders>
+              <w:bottom w:val="single" w:sz="4" w:space="0" w:color="auto"/>
+            </w:tcBorders>
+            <w:shd w:val="clear" w:color="auto" w:fill="D9D9D9" w:themeFill="background1" w:themeFillShade="D9"/>
+            <w:vAlign w:val="center"/>
+          </w:tcPr>
+          <w:p>
+            <w:pPr>
+              <w:pStyle w:val="TableParagraph"/>
+              <w:ind w:left="-105" w:right="0"/>
+              <w:rPr>
+                <w:rFonts w:ascii="BC Sans" w:hAnsi="BC Sans" w:cstheme="minorHAnsi"/>
+                <w:sz w:val="17"/>
+                <w:szCs w:val="17"/>
+              </w:rPr>
+            </w:pPr>
+            <w:r>
+              <w:rPr>
+                <w:rFonts w:ascii="BC Sans" w:hAnsi="BC Sans" w:cstheme="minorHAnsi"/>
+                <w:sz w:val="17"/>
+                <w:szCs w:val="17"/>
+              </w:rPr>
+              <w:t>{$r1.portfolio_name}:</w:t>
+            </w:r>
+          </w:p>
+        </w:tc>
+        <w:tc>
+          <w:tcPr>
+            <w:tcW w:w="1427" w:type="dxa"/>
+            <w:tcBorders>
+              <w:bottom w:val="single" w:sz="4" w:space="0" w:color="auto"/>
+            </w:tcBorders>
+            <w:shd w:val="clear" w:color="auto" w:fill="D9D9D9" w:themeFill="background1" w:themeFillShade="D9"/>
+            <w:vAlign w:val="center"/>
+          </w:tcPr>
+          <w:p>
+            <w:pPr>
+              <w:pStyle w:val="TableParagraph"/>
+              <w:ind w:left="-105" w:right="0"/>
+              <w:jc w:val="left"/>
+              <w:rPr>
+                <w:rFonts w:ascii="BC Sans" w:hAnsi="BC Sans" w:cstheme="minorHAnsi"/>
+                <w:b/>
+                <w:sz w:val="18"/>
+                <w:szCs w:val="18"/>
+              </w:rPr>
+            </w:pPr>
+          </w:p>
+        </w:tc>
+        <w:tc>
+          <w:tcPr>
+            <w:tcW w:w="1426" w:type="dxa"/>
+            <w:tcBorders>
+              <w:bottom w:val="single" w:sz="4" w:space="0" w:color="auto"/>
+            </w:tcBorders>
+            <w:shd w:val="clear" w:color="auto" w:fill="D9D9D9" w:themeFill="background1" w:themeFillShade="D9"/>
+            <w:vAlign w:val="center"/>
+          </w:tcPr>
+          <w:p>
+            <w:pPr>
+              <w:pStyle w:val="TableParagraph"/>
+              <w:ind w:left="-105" w:right="0"/>
+              <w:rPr>
+                <w:rFonts w:ascii="BC Sans" w:hAnsi="BC Sans" w:cstheme="minorHAnsi"/>
+                <w:b/>
+                <w:sz w:val="18"/>
+                <w:szCs w:val="18"/>
+              </w:rPr>
+            </w:pPr>
+          </w:p>
+        </w:tc>
+        <w:tc>
+          <w:tcPr>
+            <w:tcW w:w="1427" w:type="dxa"/>
+            <w:tcBorders>
+              <w:bottom w:val="single" w:sz="4" w:space="0" w:color="auto"/>
+            </w:tcBorders>
+            <w:shd w:val="clear" w:color="auto" w:fill="D9D9D9" w:themeFill="background1" w:themeFillShade="D9"/>
+            <w:vAlign w:val="center"/>
+          </w:tcPr>
+          <w:p>
+            <w:pPr>
+              <w:pStyle w:val="TableParagraph"/>
+              <w:ind w:left="-105" w:right="0"/>
+              <w:rPr>
+                <w:rFonts w:ascii="BC Sans" w:hAnsi="BC Sans" w:cstheme="minorHAnsi"/>
+                <w:b/>
+                <w:sz w:val="18"/>
+                <w:szCs w:val="18"/>
+              </w:rPr>
+            </w:pPr>
+          </w:p>
+        </w:tc>
+        <w:tc>
+          <w:tcPr>
+            <w:tcW w:w="1427" w:type="dxa"/>
+            <w:tcBorders>
+              <w:bottom w:val="single" w:sz="4" w:space="0" w:color="auto"/>
+            </w:tcBorders>
+            <w:shd w:val="clear" w:color="auto" w:fill="D9D9D9" w:themeFill="background1" w:themeFillShade="D9"/>
+            <w:vAlign w:val="center"/>
+          </w:tcPr>
+          <w:p>
+            <w:pPr>
+              <w:pStyle w:val="TableParagraph"/>
+              <w:ind w:left="-105" w:right="0"/>
+              <w:rPr>
+                <w:rFonts w:ascii="BC Sans" w:hAnsi="BC Sans" w:cstheme="minorHAnsi"/>
+                <w:b/>
+                <w:sz w:val="18"/>
+                <w:szCs w:val="18"/>
+              </w:rPr>
+            </w:pPr>
+          </w:p>
+        </w:tc>
+        <w:tc>
+          <w:tcPr>
+            <w:tcW w:w="1427" w:type="dxa"/>
+            <w:tcBorders>
+              <w:bottom w:val="single" w:sz="4" w:space="0" w:color="auto"/>
+            </w:tcBorders>
+            <w:shd w:val="clear" w:color="auto" w:fill="D9D9D9" w:themeFill="background1" w:themeFillShade="D9"/>
+            <w:vAlign w:val="center"/>
+          </w:tcPr>
+          <w:p>
+            <w:pPr>
+              <w:pStyle w:val="TableParagraph"/>
+              <w:ind w:left="-105" w:right="0"/>
+              <w:rPr>
+                <w:rFonts w:ascii="BC Sans" w:hAnsi="BC Sans" w:cstheme="minorHAnsi"/>
+                <w:b/>
+                <w:sz w:val="18"/>
+                <w:szCs w:val="18"/>
+              </w:rPr>
+            </w:pPr>
+          </w:p>
+        </w:tc>
+      </w:tr>
+      <w:tr>
+        <w:trPr>
+          <w:trHeight w:val="282"/>
+        </w:trPr>
+        <w:tc>
+          <w:tcPr>
+            <w:tcW w:w="11626" w:type="dxa"/>
             <w:tcBorders>
               <w:top w:val="single" w:sz="4" w:space="0" w:color="auto"/>
             </w:tcBorders>
@@ -2282,6 +2705,66 @@
           <w:rFonts w:ascii="BC Sans" w:hAnsi="BC Sans" w:cstheme="minorHAnsi"/>
         </w:rPr>
       </w:pPr>
+      <w:r>
+        <w:rPr>
+          <w:rFonts w:ascii="BC Sans" w:hAnsi="BC Sans" w:cstheme="minorHAnsi"/>
+        </w:rPr>
+        <w:t>{#rt</w:t>
+      </w:r>
+      <w:r>
+        <w:rPr>
+          <w:rFonts w:ascii="BC Sans" w:hAnsi="BC Sans" w:cstheme="minorHAnsi"/>
+        </w:rPr>
+        <w:t>1</w:t>
+      </w:r>
+      <w:r>
+        <w:rPr>
+          <w:rFonts w:ascii="BC Sans" w:hAnsi="BC Sans" w:cstheme="minorHAnsi"/>
+        </w:rPr>
+        <w:t xml:space="preserve"> = </w:t>
+      </w:r>
+      <w:proofErr w:type="spellStart"/>
+      <w:proofErr w:type="gramStart"/>
+      <w:r>
+        <w:rPr>
+          <w:rFonts w:ascii="BC Sans" w:hAnsi="BC Sans" w:cstheme="minorHAnsi"/>
+        </w:rPr>
+        <w:t>d.report</w:t>
+      </w:r>
+      <w:proofErr w:type="spellEnd"/>
+      <w:proofErr w:type="gramEnd"/>
+      <w:r>
+        <w:rPr>
+          <w:rFonts w:ascii="BC Sans" w:hAnsi="BC Sans" w:cstheme="minorHAnsi"/>
+        </w:rPr>
+        <w:t>[i</w:t>
+      </w:r>
+      <w:r>
+        <w:rPr>
+          <w:rFonts w:ascii="BC Sans" w:hAnsi="BC Sans" w:cstheme="minorHAnsi"/>
+        </w:rPr>
+        <w:t>+1</w:t>
+      </w:r>
+      <w:r>
+        <w:rPr>
+          <w:rFonts w:ascii="BC Sans" w:hAnsi="BC Sans" w:cstheme="minorHAnsi"/>
+        </w:rPr>
+        <w:t>].</w:t>
+      </w:r>
+      <w:proofErr w:type="spellStart"/>
+      <w:r>
+        <w:rPr>
+          <w:rFonts w:ascii="BC Sans" w:hAnsi="BC Sans" w:cstheme="minorHAnsi"/>
+        </w:rPr>
+        <w:t>portfolio_totals</w:t>
+      </w:r>
+      <w:proofErr w:type="spellEnd"/>
+      <w:r>
+        <w:rPr>
+          <w:rFonts w:ascii="BC Sans" w:hAnsi="BC Sans" w:cstheme="minorHAnsi"/>
+        </w:rPr>
+        <w:t>}</w:t>
+      </w:r>
     </w:p>
     <w:p>
       <w:pPr>
@@ -2292,256 +2775,6 @@
           <w:rFonts w:ascii="BC Sans" w:hAnsi="BC Sans" w:cstheme="minorHAnsi"/>
         </w:rPr>
       </w:pPr>
-      <w:r>
-        <w:rPr>
-          <w:rFonts w:ascii="BC Sans" w:hAnsi="BC Sans" w:cstheme="minorHAnsi"/>
-        </w:rPr>
-        <w:t>{$r1.portfolio_name}</w:t>
-      </w:r>
-    </w:p>
-    <w:p>
-      <w:pPr>
-        <w:pStyle w:val="BodyText"/>
-        <w:spacing w:before="56"/>
-        <w:ind w:right="-367"/>
-        <w:rPr>
-          <w:rFonts w:ascii="BC Sans" w:hAnsi="BC Sans" w:cstheme="minorHAnsi"/>
-        </w:rPr>
-      </w:pPr>
-      <w:r>
-        <w:rPr>
-          <w:rFonts w:ascii="BC Sans" w:hAnsi="BC Sans" w:cstheme="minorHAnsi"/>
-        </w:rPr>
-        <w:t xml:space="preserve">{#r = </w:t>
-      </w:r>
-      <w:proofErr w:type="spellStart"/>
-      <w:proofErr w:type="gramStart"/>
-      <w:r>
-        <w:rPr>
-          <w:rFonts w:ascii="BC Sans" w:hAnsi="BC Sans" w:cstheme="minorHAnsi"/>
-        </w:rPr>
-        <w:t>d.report</w:t>
-      </w:r>
-      <w:proofErr w:type="spellEnd"/>
-      <w:proofErr w:type="gramEnd"/>
-      <w:r>
-        <w:rPr>
-          <w:rFonts w:ascii="BC Sans" w:hAnsi="BC Sans" w:cstheme="minorHAnsi"/>
-        </w:rPr>
-        <w:t>[</w:t>
-      </w:r>
-      <w:proofErr w:type="spellStart"/>
-      <w:r>
-        <w:rPr>
-          <w:rFonts w:ascii="BC Sans" w:hAnsi="BC Sans" w:cstheme="minorHAnsi"/>
-        </w:rPr>
-        <w:t>i</w:t>
-      </w:r>
-      <w:proofErr w:type="spellEnd"/>
-      <w:r>
-        <w:rPr>
-          <w:rFonts w:ascii="BC Sans" w:hAnsi="BC Sans" w:cstheme="minorHAnsi"/>
-        </w:rPr>
-        <w:t>]}</w:t>
-      </w:r>
-    </w:p>
-    <w:p>
-      <w:pPr>
-        <w:pStyle w:val="BodyText"/>
-        <w:spacing w:before="56"/>
-        <w:ind w:right="-367"/>
-        <w:rPr>
-          <w:rFonts w:ascii="BC Sans" w:hAnsi="BC Sans" w:cstheme="minorHAnsi"/>
-        </w:rPr>
-      </w:pPr>
-      <w:r>
-        <w:rPr>
-          <w:rFonts w:ascii="BC Sans" w:hAnsi="BC Sans" w:cstheme="minorHAnsi"/>
-        </w:rPr>
-        <w:t xml:space="preserve">{#r1= </w:t>
-      </w:r>
-      <w:proofErr w:type="spellStart"/>
-      <w:proofErr w:type="gramStart"/>
-      <w:r>
-        <w:rPr>
-          <w:rFonts w:ascii="BC Sans" w:hAnsi="BC Sans" w:cstheme="minorHAnsi"/>
-        </w:rPr>
-        <w:t>d.report</w:t>
-      </w:r>
-      <w:proofErr w:type="spellEnd"/>
-      <w:proofErr w:type="gramEnd"/>
-      <w:r>
-        <w:rPr>
-          <w:rFonts w:ascii="BC Sans" w:hAnsi="BC Sans" w:cstheme="minorHAnsi"/>
-        </w:rPr>
-        <w:t>[i+1]}</w:t>
-      </w:r>
-    </w:p>
-    <w:p>
-      <w:pPr>
-        <w:pStyle w:val="BodyText"/>
-        <w:spacing w:before="56"/>
-        <w:ind w:right="-367"/>
-        <w:rPr>
-          <w:rFonts w:ascii="BC Sans" w:hAnsi="BC Sans" w:cstheme="minorHAnsi"/>
-        </w:rPr>
-      </w:pPr>
-      <w:r>
-        <w:rPr>
-          <w:rFonts w:ascii="BC Sans" w:hAnsi="BC Sans" w:cstheme="minorHAnsi"/>
-        </w:rPr>
-        <w:t xml:space="preserve">{#rp = </w:t>
-      </w:r>
-      <w:proofErr w:type="spellStart"/>
-      <w:proofErr w:type="gramStart"/>
-      <w:r>
-        <w:rPr>
-          <w:rFonts w:ascii="BC Sans" w:hAnsi="BC Sans" w:cstheme="minorHAnsi"/>
-        </w:rPr>
-        <w:t>d.report</w:t>
-      </w:r>
-      <w:proofErr w:type="spellEnd"/>
-      <w:proofErr w:type="gramEnd"/>
-      <w:r>
-        <w:rPr>
-          <w:rFonts w:ascii="BC Sans" w:hAnsi="BC Sans" w:cstheme="minorHAnsi"/>
-        </w:rPr>
-        <w:t>[</w:t>
-      </w:r>
-      <w:proofErr w:type="spellStart"/>
-      <w:r>
-        <w:rPr>
-          <w:rFonts w:ascii="BC Sans" w:hAnsi="BC Sans" w:cstheme="minorHAnsi"/>
-        </w:rPr>
-        <w:t>i</w:t>
-      </w:r>
-      <w:proofErr w:type="spellEnd"/>
-      <w:r>
-        <w:rPr>
-          <w:rFonts w:ascii="BC Sans" w:hAnsi="BC Sans" w:cstheme="minorHAnsi"/>
-        </w:rPr>
-        <w:t>].projects[</w:t>
-      </w:r>
-      <w:proofErr w:type="spellStart"/>
-      <w:r>
-        <w:rPr>
-          <w:rFonts w:ascii="BC Sans" w:hAnsi="BC Sans" w:cstheme="minorHAnsi"/>
-        </w:rPr>
-        <w:t>i</w:t>
-      </w:r>
-      <w:proofErr w:type="spellEnd"/>
-      <w:r>
-        <w:rPr>
-          <w:rFonts w:ascii="BC Sans" w:hAnsi="BC Sans" w:cstheme="minorHAnsi"/>
-        </w:rPr>
-        <w:t>]}</w:t>
-      </w:r>
-    </w:p>
-    <w:p>
-      <w:pPr>
-        <w:pStyle w:val="BodyText"/>
-        <w:spacing w:before="56"/>
-        <w:ind w:right="-367"/>
-        <w:rPr>
-          <w:rFonts w:ascii="BC Sans" w:hAnsi="BC Sans" w:cstheme="minorHAnsi"/>
-        </w:rPr>
-      </w:pPr>
-      <w:r>
-        <w:rPr>
-          <w:rFonts w:ascii="BC Sans" w:hAnsi="BC Sans" w:cstheme="minorHAnsi"/>
-        </w:rPr>
-        <w:t xml:space="preserve">{#rp1 = </w:t>
-      </w:r>
-      <w:proofErr w:type="spellStart"/>
-      <w:proofErr w:type="gramStart"/>
-      <w:r>
-        <w:rPr>
-          <w:rFonts w:ascii="BC Sans" w:hAnsi="BC Sans" w:cstheme="minorHAnsi"/>
-        </w:rPr>
-        <w:t>d.report</w:t>
-      </w:r>
-      <w:proofErr w:type="spellEnd"/>
-      <w:proofErr w:type="gramEnd"/>
-      <w:r>
-        <w:rPr>
-          <w:rFonts w:ascii="BC Sans" w:hAnsi="BC Sans" w:cstheme="minorHAnsi"/>
-        </w:rPr>
-        <w:t>[</w:t>
-      </w:r>
-      <w:proofErr w:type="spellStart"/>
-      <w:r>
-        <w:rPr>
-          <w:rFonts w:ascii="BC Sans" w:hAnsi="BC Sans" w:cstheme="minorHAnsi"/>
-        </w:rPr>
-        <w:t>i</w:t>
-      </w:r>
-      <w:proofErr w:type="spellEnd"/>
-      <w:r>
-        <w:rPr>
-          <w:rFonts w:ascii="BC Sans" w:hAnsi="BC Sans" w:cstheme="minorHAnsi"/>
-        </w:rPr>
-        <w:t>].projects[i+1]}</w:t>
-      </w:r>
-    </w:p>
-    <w:p>
-      <w:pPr>
-        <w:pStyle w:val="BodyText"/>
-        <w:spacing w:before="56"/>
-        <w:ind w:right="-367"/>
-        <w:rPr>
-          <w:rFonts w:ascii="BC Sans" w:hAnsi="BC Sans" w:cstheme="minorHAnsi"/>
-        </w:rPr>
-      </w:pPr>
-      <w:r>
-        <w:rPr>
-          <w:rFonts w:ascii="BC Sans" w:hAnsi="BC Sans" w:cstheme="minorHAnsi"/>
-        </w:rPr>
-        <w:t xml:space="preserve">{#rt = </w:t>
-      </w:r>
-      <w:proofErr w:type="spellStart"/>
-      <w:proofErr w:type="gramStart"/>
-      <w:r>
-        <w:rPr>
-          <w:rFonts w:ascii="BC Sans" w:hAnsi="BC Sans" w:cstheme="minorHAnsi"/>
-        </w:rPr>
-        <w:t>d.report</w:t>
-      </w:r>
-      <w:proofErr w:type="spellEnd"/>
-      <w:proofErr w:type="gramEnd"/>
-      <w:r>
-        <w:rPr>
-          <w:rFonts w:ascii="BC Sans" w:hAnsi="BC Sans" w:cstheme="minorHAnsi"/>
-        </w:rPr>
-        <w:t>[</w:t>
-      </w:r>
-      <w:proofErr w:type="spellStart"/>
-      <w:r>
-        <w:rPr>
-          <w:rFonts w:ascii="BC Sans" w:hAnsi="BC Sans" w:cstheme="minorHAnsi"/>
-        </w:rPr>
-        <w:t>i</w:t>
-      </w:r>
-      <w:proofErr w:type="spellEnd"/>
-      <w:r>
-        <w:rPr>
-          <w:rFonts w:ascii="BC Sans" w:hAnsi="BC Sans" w:cstheme="minorHAnsi"/>
-        </w:rPr>
-        <w:t>].</w:t>
-      </w:r>
-      <w:proofErr w:type="spellStart"/>
-      <w:r>
-        <w:rPr>
-          <w:rFonts w:ascii="BC Sans" w:hAnsi="BC Sans" w:cstheme="minorHAnsi"/>
-        </w:rPr>
-        <w:t>portfolio_totals</w:t>
-      </w:r>
-      <w:proofErr w:type="spellEnd"/>
-      <w:r>
-        <w:rPr>
-          <w:rFonts w:ascii="BC Sans" w:hAnsi="BC Sans" w:cstheme="minorHAnsi"/>
-        </w:rPr>
-        <w:t>}</w:t>
-      </w:r>
     </w:p>
     <w:p>
       <w:pPr>

</xml_diff>